<commit_message>
I added the final picture of use case diagram
</commit_message>
<xml_diff>
--- a/docs/Project206_Phase1.docx
+++ b/docs/Project206_Phase1.docx
@@ -828,13 +828,24 @@
           <w:szCs w:val="32"/>
         </w:rPr>
       </w:pPr>
+      <w:proofErr w:type="spellStart"/>
+      <w:proofErr w:type="gramStart"/>
       <w:r>
         <w:rPr>
           <w:sz w:val="32"/>
           <w:szCs w:val="32"/>
         </w:rPr>
         <w:lastRenderedPageBreak/>
-        <w:t>Non functional requirements</w:t>
+        <w:t>Non functional</w:t>
+      </w:r>
+      <w:proofErr w:type="spellEnd"/>
+      <w:proofErr w:type="gramEnd"/>
+      <w:r>
+        <w:rPr>
+          <w:sz w:val="32"/>
+          <w:szCs w:val="32"/>
+        </w:rPr>
+        <w:t xml:space="preserve"> requirements</w:t>
       </w:r>
     </w:p>
     <w:p/>
@@ -935,7 +946,23 @@
           <w:sz w:val="24"/>
           <w:szCs w:val="24"/>
         </w:rPr>
-        <w:t>The system must be written in `java`, and the GUI is to be implemented in `javaFX`.</w:t>
+        <w:t>The system must be written in `java`, and the GUI is to be implemented in `</w:t>
+      </w:r>
+      <w:proofErr w:type="spellStart"/>
+      <w:r>
+        <w:rPr>
+          <w:sz w:val="24"/>
+          <w:szCs w:val="24"/>
+        </w:rPr>
+        <w:t>javaFX</w:t>
+      </w:r>
+      <w:proofErr w:type="spellEnd"/>
+      <w:r>
+        <w:rPr>
+          <w:sz w:val="24"/>
+          <w:szCs w:val="24"/>
+        </w:rPr>
+        <w:t>`.</w:t>
       </w:r>
     </w:p>
     <w:p>
@@ -993,10 +1020,10 @@
           <w:szCs w:val="32"/>
         </w:rPr>
         <w:drawing>
-          <wp:inline distT="0" distB="0" distL="0" distR="0" wp14:anchorId="473A908B" wp14:editId="0999D686">
-            <wp:extent cx="6211034" cy="4145280"/>
-            <wp:effectExtent l="0" t="0" r="0" b="7620"/>
-            <wp:docPr id="2" name="Picture 2"/>
+          <wp:inline distT="0" distB="0" distL="0" distR="0" wp14:anchorId="33B2CA01" wp14:editId="3ED91853">
+            <wp:extent cx="5631180" cy="4711804"/>
+            <wp:effectExtent l="0" t="0" r="7620" b="0"/>
+            <wp:docPr id="4" name="Picture 4"/>
             <wp:cNvGraphicFramePr>
               <a:graphicFrameLocks xmlns:a="http://schemas.openxmlformats.org/drawingml/2006/main" noChangeAspect="1"/>
             </wp:cNvGraphicFramePr>
@@ -1004,7 +1031,7 @@
               <a:graphicData uri="http://schemas.openxmlformats.org/drawingml/2006/picture">
                 <pic:pic xmlns:pic="http://schemas.openxmlformats.org/drawingml/2006/picture">
                   <pic:nvPicPr>
-                    <pic:cNvPr id="0" name="Picture 3"/>
+                    <pic:cNvPr id="0" name="Picture 2"/>
                     <pic:cNvPicPr>
                       <a:picLocks noChangeAspect="1" noChangeArrowheads="1"/>
                     </pic:cNvPicPr>
@@ -1025,7 +1052,7 @@
                   <pic:spPr bwMode="auto">
                     <a:xfrm>
                       <a:off x="0" y="0"/>
-                      <a:ext cx="6227244" cy="4156099"/>
+                      <a:ext cx="5643526" cy="4722134"/>
                     </a:xfrm>
                     <a:prstGeom prst="rect">
                       <a:avLst/>
@@ -1419,7 +1446,7 @@
                 <w:rFonts w:ascii="Arial" w:eastAsia="Arial" w:hAnsi="Arial"/>
                 <w:sz w:val="21"/>
               </w:rPr>
-              <w:t xml:space="preserve">New’s Team (primary) </w:t>
+              <w:t xml:space="preserve">News Team (primary) </w:t>
             </w:r>
           </w:p>
           <w:p>
@@ -1665,6 +1692,11 @@
           </w:tcPr>
           <w:p>
             <w:pPr>
+              <w:pStyle w:val="ListParagraph"/>
+              <w:numPr>
+                <w:ilvl w:val="0"/>
+                <w:numId w:val="21"/>
+              </w:numPr>
               <w:spacing w:line="303" w:lineRule="exact"/>
               <w:ind w:right="144"/>
               <w:rPr>
@@ -1677,7 +1709,51 @@
                 <w:rFonts w:ascii="Arial" w:eastAsia="Arial" w:hAnsi="Arial"/>
                 <w:sz w:val="21"/>
               </w:rPr>
-              <w:t xml:space="preserve">1. The user Chooses a competition                                                                                       2. The user Clicks on send email                                                                                        3. The user's default email client is opened with the necessary information                                             filled out.  </w:t>
+              <w:t xml:space="preserve">The user Chooses a competition          </w:t>
+            </w:r>
+          </w:p>
+          <w:p>
+            <w:pPr>
+              <w:pStyle w:val="ListParagraph"/>
+              <w:numPr>
+                <w:ilvl w:val="0"/>
+                <w:numId w:val="21"/>
+              </w:numPr>
+              <w:spacing w:line="303" w:lineRule="exact"/>
+              <w:ind w:right="144"/>
+              <w:rPr>
+                <w:rFonts w:ascii="Arial" w:eastAsia="Arial" w:hAnsi="Arial"/>
+                <w:sz w:val="21"/>
+              </w:rPr>
+            </w:pPr>
+            <w:r>
+              <w:rPr>
+                <w:rFonts w:ascii="Arial" w:eastAsia="Arial" w:hAnsi="Arial"/>
+                <w:sz w:val="21"/>
+              </w:rPr>
+              <w:t xml:space="preserve">The user Clicks on send email </w:t>
+            </w:r>
+          </w:p>
+          <w:p>
+            <w:pPr>
+              <w:pStyle w:val="ListParagraph"/>
+              <w:numPr>
+                <w:ilvl w:val="0"/>
+                <w:numId w:val="21"/>
+              </w:numPr>
+              <w:spacing w:line="303" w:lineRule="exact"/>
+              <w:ind w:right="144"/>
+              <w:rPr>
+                <w:rFonts w:ascii="Arial" w:eastAsia="Arial" w:hAnsi="Arial"/>
+                <w:sz w:val="21"/>
+              </w:rPr>
+            </w:pPr>
+            <w:r>
+              <w:rPr>
+                <w:rFonts w:ascii="Arial" w:eastAsia="Arial" w:hAnsi="Arial"/>
+                <w:sz w:val="21"/>
+              </w:rPr>
+              <w:t xml:space="preserve">The user's default email client is opened with the necessary information filled out.  </w:t>
             </w:r>
           </w:p>
         </w:tc>
@@ -1920,16 +1996,6 @@
         </w:tc>
       </w:tr>
     </w:tbl>
-    <w:p/>
-    <w:p/>
-    <w:p/>
-    <w:p/>
-    <w:p/>
-    <w:p/>
-    <w:p/>
-    <w:p/>
-    <w:p/>
-    <w:p/>
     <w:p/>
     <w:p/>
     <w:p/>
@@ -1982,6 +2048,7 @@
                 <w:b/>
                 <w:sz w:val="21"/>
               </w:rPr>
+              <w:lastRenderedPageBreak/>
               <w:t>Use case ID:</w:t>
             </w:r>
           </w:p>
@@ -2283,7 +2350,7 @@
                 <w:rFonts w:ascii="Arial" w:eastAsia="Arial" w:hAnsi="Arial"/>
                 <w:sz w:val="21"/>
               </w:rPr>
-              <w:t xml:space="preserve">New’s Team (primary) </w:t>
+              <w:t xml:space="preserve">News Team (primary) </w:t>
             </w:r>
           </w:p>
           <w:p>
@@ -2529,6 +2596,11 @@
           </w:tcPr>
           <w:p>
             <w:pPr>
+              <w:pStyle w:val="ListParagraph"/>
+              <w:numPr>
+                <w:ilvl w:val="0"/>
+                <w:numId w:val="20"/>
+              </w:numPr>
               <w:spacing w:line="303" w:lineRule="exact"/>
               <w:ind w:right="144"/>
               <w:rPr>
@@ -2541,11 +2613,16 @@
                 <w:rFonts w:ascii="Arial" w:eastAsia="Arial" w:hAnsi="Arial"/>
                 <w:sz w:val="21"/>
               </w:rPr>
-              <w:t>1. the user chooses a competition</w:t>
-            </w:r>
-          </w:p>
-          <w:p>
-            <w:pPr>
+              <w:t>the user chooses a competition</w:t>
+            </w:r>
+          </w:p>
+          <w:p>
+            <w:pPr>
+              <w:pStyle w:val="ListParagraph"/>
+              <w:numPr>
+                <w:ilvl w:val="0"/>
+                <w:numId w:val="20"/>
+              </w:numPr>
               <w:spacing w:line="303" w:lineRule="exact"/>
               <w:ind w:right="144"/>
               <w:rPr>
@@ -2558,11 +2635,16 @@
                 <w:rFonts w:ascii="Arial" w:eastAsia="Arial" w:hAnsi="Arial"/>
                 <w:sz w:val="21"/>
               </w:rPr>
-              <w:t>2. the user clicks on browse website</w:t>
-            </w:r>
-          </w:p>
-          <w:p>
-            <w:pPr>
+              <w:t>the user clicks on browse website</w:t>
+            </w:r>
+          </w:p>
+          <w:p>
+            <w:pPr>
+              <w:pStyle w:val="ListParagraph"/>
+              <w:numPr>
+                <w:ilvl w:val="0"/>
+                <w:numId w:val="20"/>
+              </w:numPr>
               <w:spacing w:line="303" w:lineRule="exact"/>
               <w:ind w:right="144"/>
               <w:rPr>
@@ -2575,7 +2657,23 @@
                 <w:rFonts w:ascii="Arial" w:eastAsia="Arial" w:hAnsi="Arial"/>
                 <w:sz w:val="21"/>
               </w:rPr>
-              <w:t>3. built in browser should open up viewing the competition website</w:t>
+              <w:t xml:space="preserve">built in browser should </w:t>
+            </w:r>
+            <w:proofErr w:type="gramStart"/>
+            <w:r>
+              <w:rPr>
+                <w:rFonts w:ascii="Arial" w:eastAsia="Arial" w:hAnsi="Arial"/>
+                <w:sz w:val="21"/>
+              </w:rPr>
+              <w:t>open up</w:t>
+            </w:r>
+            <w:proofErr w:type="gramEnd"/>
+            <w:r>
+              <w:rPr>
+                <w:rFonts w:ascii="Arial" w:eastAsia="Arial" w:hAnsi="Arial"/>
+                <w:sz w:val="21"/>
+              </w:rPr>
+              <w:t xml:space="preserve"> viewing the competition website</w:t>
             </w:r>
           </w:p>
         </w:tc>
@@ -3159,7 +3257,7 @@
                 <w:rFonts w:ascii="Arial" w:eastAsia="Arial" w:hAnsi="Arial"/>
                 <w:sz w:val="21"/>
               </w:rPr>
-              <w:t xml:space="preserve">New’s Team (primary) </w:t>
+              <w:t xml:space="preserve">News Team (primary) </w:t>
             </w:r>
           </w:p>
           <w:p>
@@ -3405,6 +3503,11 @@
           </w:tcPr>
           <w:p>
             <w:pPr>
+              <w:pStyle w:val="ListParagraph"/>
+              <w:numPr>
+                <w:ilvl w:val="0"/>
+                <w:numId w:val="18"/>
+              </w:numPr>
               <w:spacing w:line="303" w:lineRule="exact"/>
               <w:ind w:right="144"/>
               <w:rPr>
@@ -3417,11 +3520,16 @@
                 <w:rFonts w:ascii="Arial" w:eastAsia="Arial" w:hAnsi="Arial"/>
                 <w:sz w:val="21"/>
               </w:rPr>
-              <w:t>1. The user clicks on the add competition button</w:t>
-            </w:r>
-          </w:p>
-          <w:p>
-            <w:pPr>
+              <w:t>The user clicks on the add competition button</w:t>
+            </w:r>
+          </w:p>
+          <w:p>
+            <w:pPr>
+              <w:pStyle w:val="ListParagraph"/>
+              <w:numPr>
+                <w:ilvl w:val="0"/>
+                <w:numId w:val="18"/>
+              </w:numPr>
               <w:spacing w:line="303" w:lineRule="exact"/>
               <w:ind w:right="144"/>
               <w:rPr>
@@ -3434,11 +3542,30 @@
                 <w:rFonts w:ascii="Arial" w:eastAsia="Arial" w:hAnsi="Arial"/>
                 <w:sz w:val="21"/>
               </w:rPr>
-              <w:t>2. The user is prompted to enter the name, date, and the information of the</w:t>
-            </w:r>
-          </w:p>
-          <w:p>
-            <w:pPr>
+              <w:t>The user is prompted to enter the name, date, and the information of the</w:t>
+            </w:r>
+            <w:r>
+              <w:rPr>
+                <w:rFonts w:ascii="Arial" w:eastAsia="Arial" w:hAnsi="Arial"/>
+                <w:sz w:val="21"/>
+              </w:rPr>
+              <w:t xml:space="preserve"> </w:t>
+            </w:r>
+            <w:r>
+              <w:rPr>
+                <w:rFonts w:ascii="Arial" w:eastAsia="Arial" w:hAnsi="Arial"/>
+                <w:sz w:val="21"/>
+              </w:rPr>
+              <w:t>students participating in the competition</w:t>
+            </w:r>
+          </w:p>
+          <w:p>
+            <w:pPr>
+              <w:pStyle w:val="ListParagraph"/>
+              <w:numPr>
+                <w:ilvl w:val="0"/>
+                <w:numId w:val="18"/>
+              </w:numPr>
               <w:spacing w:line="303" w:lineRule="exact"/>
               <w:ind w:right="144"/>
               <w:rPr>
@@ -3451,11 +3578,16 @@
                 <w:rFonts w:ascii="Arial" w:eastAsia="Arial" w:hAnsi="Arial"/>
                 <w:sz w:val="21"/>
               </w:rPr>
-              <w:t xml:space="preserve">   students participating in the competition</w:t>
-            </w:r>
-          </w:p>
-          <w:p>
-            <w:pPr>
+              <w:t>The user clicks OK</w:t>
+            </w:r>
+          </w:p>
+          <w:p>
+            <w:pPr>
+              <w:pStyle w:val="ListParagraph"/>
+              <w:numPr>
+                <w:ilvl w:val="0"/>
+                <w:numId w:val="18"/>
+              </w:numPr>
               <w:spacing w:line="303" w:lineRule="exact"/>
               <w:ind w:right="144"/>
               <w:rPr>
@@ -3468,11 +3600,32 @@
                 <w:rFonts w:ascii="Arial" w:eastAsia="Arial" w:hAnsi="Arial"/>
                 <w:sz w:val="21"/>
               </w:rPr>
-              <w:t>3. The user clicks OK</w:t>
-            </w:r>
-          </w:p>
-          <w:p>
-            <w:pPr>
+              <w:t xml:space="preserve">The system adds the competition and </w:t>
+            </w:r>
+            <w:proofErr w:type="gramStart"/>
+            <w:r>
+              <w:rPr>
+                <w:rFonts w:ascii="Arial" w:eastAsia="Arial" w:hAnsi="Arial"/>
+                <w:sz w:val="21"/>
+              </w:rPr>
+              <w:t>all of</w:t>
+            </w:r>
+            <w:proofErr w:type="gramEnd"/>
+            <w:r>
+              <w:rPr>
+                <w:rFonts w:ascii="Arial" w:eastAsia="Arial" w:hAnsi="Arial"/>
+                <w:sz w:val="21"/>
+              </w:rPr>
+              <w:t xml:space="preserve"> its related information</w:t>
+            </w:r>
+          </w:p>
+          <w:p>
+            <w:pPr>
+              <w:pStyle w:val="ListParagraph"/>
+              <w:numPr>
+                <w:ilvl w:val="0"/>
+                <w:numId w:val="18"/>
+              </w:numPr>
               <w:spacing w:line="303" w:lineRule="exact"/>
               <w:ind w:right="144"/>
               <w:rPr>
@@ -3485,11 +3638,16 @@
                 <w:rFonts w:ascii="Arial" w:eastAsia="Arial" w:hAnsi="Arial"/>
                 <w:sz w:val="21"/>
               </w:rPr>
-              <w:t>4. The system adds the competition and all of its related information</w:t>
-            </w:r>
-          </w:p>
-          <w:p>
-            <w:pPr>
+              <w:t>The user clicks save</w:t>
+            </w:r>
+          </w:p>
+          <w:p>
+            <w:pPr>
+              <w:pStyle w:val="ListParagraph"/>
+              <w:numPr>
+                <w:ilvl w:val="0"/>
+                <w:numId w:val="18"/>
+              </w:numPr>
               <w:spacing w:line="303" w:lineRule="exact"/>
               <w:ind w:right="144"/>
               <w:rPr>
@@ -3502,24 +3660,7 @@
                 <w:rFonts w:ascii="Arial" w:eastAsia="Arial" w:hAnsi="Arial"/>
                 <w:sz w:val="21"/>
               </w:rPr>
-              <w:t>5. The user clicks save</w:t>
-            </w:r>
-          </w:p>
-          <w:p>
-            <w:pPr>
-              <w:spacing w:line="303" w:lineRule="exact"/>
-              <w:ind w:right="144"/>
-              <w:rPr>
-                <w:rFonts w:ascii="Arial" w:eastAsia="Arial" w:hAnsi="Arial"/>
-                <w:sz w:val="21"/>
-              </w:rPr>
-            </w:pPr>
-            <w:r>
-              <w:rPr>
-                <w:rFonts w:ascii="Arial" w:eastAsia="Arial" w:hAnsi="Arial"/>
-                <w:sz w:val="21"/>
-              </w:rPr>
-              <w:t>6. The entered data is stored in the data file.</w:t>
+              <w:t xml:space="preserve"> The entered data is stored in the data file.</w:t>
             </w:r>
           </w:p>
         </w:tc>
@@ -4135,7 +4276,7 @@
                 <w:rFonts w:ascii="Arial" w:eastAsia="Arial" w:hAnsi="Arial"/>
                 <w:sz w:val="21"/>
               </w:rPr>
-              <w:t xml:space="preserve">New’s Team (primary) </w:t>
+              <w:t xml:space="preserve">News Team (primary) </w:t>
             </w:r>
           </w:p>
           <w:p>
@@ -4381,6 +4522,11 @@
           </w:tcPr>
           <w:p>
             <w:pPr>
+              <w:pStyle w:val="ListParagraph"/>
+              <w:numPr>
+                <w:ilvl w:val="0"/>
+                <w:numId w:val="16"/>
+              </w:numPr>
               <w:spacing w:line="303" w:lineRule="exact"/>
               <w:ind w:right="144"/>
               <w:rPr>
@@ -4393,25 +4539,16 @@
                 <w:rFonts w:ascii="Arial" w:eastAsia="Arial" w:hAnsi="Arial"/>
                 <w:sz w:val="21"/>
               </w:rPr>
-              <w:t>1. The u</w:t>
-            </w:r>
-            <w:r>
-              <w:rPr>
-                <w:rFonts w:ascii="Arial" w:eastAsia="Arial" w:hAnsi="Arial"/>
-                <w:sz w:val="21"/>
-              </w:rPr>
-              <w:t>se</w:t>
-            </w:r>
-            <w:r>
-              <w:rPr>
-                <w:rFonts w:ascii="Arial" w:eastAsia="Arial" w:hAnsi="Arial"/>
-                <w:sz w:val="21"/>
-              </w:rPr>
-              <w:t>r chooses competition from the competitions list.</w:t>
-            </w:r>
-          </w:p>
-          <w:p>
-            <w:pPr>
+              <w:t>The user chooses competition from the competitions list.</w:t>
+            </w:r>
+          </w:p>
+          <w:p>
+            <w:pPr>
+              <w:pStyle w:val="ListParagraph"/>
+              <w:numPr>
+                <w:ilvl w:val="0"/>
+                <w:numId w:val="16"/>
+              </w:numPr>
               <w:spacing w:line="303" w:lineRule="exact"/>
               <w:ind w:right="144"/>
               <w:rPr>
@@ -4424,7 +4561,7 @@
                 <w:rFonts w:ascii="Arial" w:eastAsia="Arial" w:hAnsi="Arial"/>
                 <w:sz w:val="21"/>
               </w:rPr>
-              <w:t>2. The user clicks on the edit button</w:t>
+              <w:t>The user clicks on the edit button</w:t>
             </w:r>
           </w:p>
         </w:tc>
@@ -5021,7 +5158,7 @@
                 <w:rFonts w:ascii="Arial" w:eastAsia="Arial" w:hAnsi="Arial"/>
                 <w:sz w:val="21"/>
               </w:rPr>
-              <w:t xml:space="preserve">New’s Team (primary) </w:t>
+              <w:t xml:space="preserve">News Team (primary) </w:t>
             </w:r>
           </w:p>
           <w:p>
@@ -5267,6 +5404,11 @@
           </w:tcPr>
           <w:p>
             <w:pPr>
+              <w:pStyle w:val="ListParagraph"/>
+              <w:numPr>
+                <w:ilvl w:val="0"/>
+                <w:numId w:val="14"/>
+              </w:numPr>
               <w:spacing w:line="303" w:lineRule="exact"/>
               <w:ind w:right="144"/>
               <w:rPr>
@@ -5279,11 +5421,16 @@
                 <w:rFonts w:ascii="Arial" w:eastAsia="Arial" w:hAnsi="Arial"/>
                 <w:sz w:val="21"/>
               </w:rPr>
-              <w:t>1. The user clicks on the delete button</w:t>
-            </w:r>
-          </w:p>
-          <w:p>
-            <w:pPr>
+              <w:t>The user clicks on the delete button</w:t>
+            </w:r>
+          </w:p>
+          <w:p>
+            <w:pPr>
+              <w:pStyle w:val="ListParagraph"/>
+              <w:numPr>
+                <w:ilvl w:val="0"/>
+                <w:numId w:val="14"/>
+              </w:numPr>
               <w:spacing w:line="303" w:lineRule="exact"/>
               <w:ind w:right="144"/>
               <w:rPr>
@@ -5296,52 +5443,23 @@
                 <w:rFonts w:ascii="Arial" w:eastAsia="Arial" w:hAnsi="Arial"/>
                 <w:sz w:val="21"/>
               </w:rPr>
-              <w:t xml:space="preserve">2. The competition is removed from the system, and will no longer be stored </w:t>
-            </w:r>
-            <w:r>
-              <w:rPr>
-                <w:rFonts w:ascii="Arial" w:eastAsia="Arial" w:hAnsi="Arial"/>
-                <w:sz w:val="21"/>
-              </w:rPr>
-              <w:t xml:space="preserve">  </w:t>
-            </w:r>
-          </w:p>
-          <w:p>
-            <w:pPr>
-              <w:spacing w:line="303" w:lineRule="exact"/>
-              <w:ind w:right="144"/>
-              <w:rPr>
-                <w:rFonts w:ascii="Arial" w:eastAsia="Arial" w:hAnsi="Arial"/>
-                <w:sz w:val="21"/>
-              </w:rPr>
-            </w:pPr>
-            <w:r>
-              <w:rPr>
-                <w:rFonts w:ascii="Arial" w:eastAsia="Arial" w:hAnsi="Arial"/>
-                <w:sz w:val="21"/>
-              </w:rPr>
-              <w:t xml:space="preserve">    </w:t>
-            </w:r>
-            <w:r>
-              <w:rPr>
-                <w:rFonts w:ascii="Arial" w:eastAsia="Arial" w:hAnsi="Arial"/>
-                <w:sz w:val="21"/>
-              </w:rPr>
-              <w:t>once</w:t>
-            </w:r>
-            <w:r>
-              <w:rPr>
-                <w:rFonts w:ascii="Arial" w:eastAsia="Arial" w:hAnsi="Arial"/>
-                <w:sz w:val="21"/>
-              </w:rPr>
-              <w:t xml:space="preserve"> </w:t>
-            </w:r>
-            <w:r>
-              <w:rPr>
-                <w:rFonts w:ascii="Arial" w:eastAsia="Arial" w:hAnsi="Arial"/>
-                <w:sz w:val="21"/>
-              </w:rPr>
-              <w:t>the user clicks on save.</w:t>
+              <w:t xml:space="preserve">The competition is removed from the system, and will no longer be </w:t>
+            </w:r>
+            <w:proofErr w:type="gramStart"/>
+            <w:r>
+              <w:rPr>
+                <w:rFonts w:ascii="Arial" w:eastAsia="Arial" w:hAnsi="Arial"/>
+                <w:sz w:val="21"/>
+              </w:rPr>
+              <w:t>stored  once</w:t>
+            </w:r>
+            <w:proofErr w:type="gramEnd"/>
+            <w:r>
+              <w:rPr>
+                <w:rFonts w:ascii="Arial" w:eastAsia="Arial" w:hAnsi="Arial"/>
+                <w:sz w:val="21"/>
+              </w:rPr>
+              <w:t xml:space="preserve"> the user clicks on save.</w:t>
             </w:r>
           </w:p>
         </w:tc>
@@ -5905,7 +6023,7 @@
                 <w:rFonts w:ascii="Arial" w:eastAsia="Arial" w:hAnsi="Arial"/>
                 <w:sz w:val="21"/>
               </w:rPr>
-              <w:t xml:space="preserve">New’s Team (primary) </w:t>
+              <w:t xml:space="preserve">News Team (primary) </w:t>
             </w:r>
           </w:p>
           <w:p>
@@ -6151,6 +6269,11 @@
           </w:tcPr>
           <w:p>
             <w:pPr>
+              <w:pStyle w:val="ListParagraph"/>
+              <w:numPr>
+                <w:ilvl w:val="0"/>
+                <w:numId w:val="12"/>
+              </w:numPr>
               <w:spacing w:line="303" w:lineRule="exact"/>
               <w:ind w:right="144"/>
               <w:rPr>
@@ -6163,58 +6286,51 @@
                 <w:rFonts w:ascii="Arial" w:eastAsia="Arial" w:hAnsi="Arial"/>
                 <w:sz w:val="21"/>
               </w:rPr>
-              <w:t>1. The user clicks on a competition to view all of its associated information.</w:t>
-            </w:r>
-          </w:p>
-          <w:p>
-            <w:pPr>
-              <w:spacing w:line="303" w:lineRule="exact"/>
-              <w:ind w:right="144"/>
-              <w:rPr>
-                <w:rFonts w:ascii="Arial" w:eastAsia="Arial" w:hAnsi="Arial"/>
-                <w:sz w:val="21"/>
-              </w:rPr>
-            </w:pPr>
-            <w:r>
-              <w:rPr>
-                <w:rFonts w:ascii="Arial" w:eastAsia="Arial" w:hAnsi="Arial"/>
-                <w:sz w:val="21"/>
-              </w:rPr>
-              <w:t xml:space="preserve">   The information includes: The students / teams participating in the</w:t>
-            </w:r>
-          </w:p>
-          <w:p>
-            <w:pPr>
-              <w:spacing w:line="303" w:lineRule="exact"/>
-              <w:ind w:right="144"/>
-              <w:rPr>
-                <w:rFonts w:ascii="Arial" w:eastAsia="Arial" w:hAnsi="Arial"/>
-                <w:sz w:val="21"/>
-              </w:rPr>
-            </w:pPr>
-            <w:r>
-              <w:rPr>
-                <w:rFonts w:ascii="Arial" w:eastAsia="Arial" w:hAnsi="Arial"/>
-                <w:sz w:val="21"/>
-              </w:rPr>
-              <w:t xml:space="preserve">   competition, the competition due date, and competition website, and the</w:t>
-            </w:r>
-          </w:p>
-          <w:p>
-            <w:pPr>
-              <w:spacing w:line="303" w:lineRule="exact"/>
-              <w:ind w:right="144"/>
-              <w:rPr>
-                <w:rFonts w:ascii="Arial" w:eastAsia="Arial" w:hAnsi="Arial"/>
-                <w:sz w:val="21"/>
-              </w:rPr>
-            </w:pPr>
-            <w:r>
-              <w:rPr>
-                <w:rFonts w:ascii="Arial" w:eastAsia="Arial" w:hAnsi="Arial"/>
-                <w:sz w:val="21"/>
-              </w:rPr>
-              <w:t xml:space="preserve">   competition description.</w:t>
+              <w:t xml:space="preserve">The user clicks on a competition to view </w:t>
+            </w:r>
+            <w:proofErr w:type="gramStart"/>
+            <w:r>
+              <w:rPr>
+                <w:rFonts w:ascii="Arial" w:eastAsia="Arial" w:hAnsi="Arial"/>
+                <w:sz w:val="21"/>
+              </w:rPr>
+              <w:t>all of</w:t>
+            </w:r>
+            <w:proofErr w:type="gramEnd"/>
+            <w:r>
+              <w:rPr>
+                <w:rFonts w:ascii="Arial" w:eastAsia="Arial" w:hAnsi="Arial"/>
+                <w:sz w:val="21"/>
+              </w:rPr>
+              <w:t xml:space="preserve"> its associated information.</w:t>
+            </w:r>
+            <w:r>
+              <w:rPr>
+                <w:rFonts w:ascii="Arial" w:eastAsia="Arial" w:hAnsi="Arial"/>
+                <w:sz w:val="21"/>
+              </w:rPr>
+              <w:br/>
+            </w:r>
+            <w:r>
+              <w:rPr>
+                <w:rFonts w:ascii="Arial" w:eastAsia="Arial" w:hAnsi="Arial"/>
+                <w:sz w:val="21"/>
+              </w:rPr>
+              <w:t>The information includes: The students / teams participating in the competition, the competition due date, and competition website, and the</w:t>
+            </w:r>
+            <w:r>
+              <w:rPr>
+                <w:rFonts w:ascii="Arial" w:eastAsia="Arial" w:hAnsi="Arial"/>
+                <w:sz w:val="21"/>
+              </w:rPr>
+              <w:t xml:space="preserve"> </w:t>
+            </w:r>
+            <w:r>
+              <w:rPr>
+                <w:rFonts w:ascii="Arial" w:eastAsia="Arial" w:hAnsi="Arial"/>
+                <w:sz w:val="21"/>
+              </w:rPr>
+              <w:t>competition description.</w:t>
             </w:r>
           </w:p>
         </w:tc>
@@ -6771,7 +6887,7 @@
                 <w:rFonts w:ascii="Arial" w:eastAsia="Arial" w:hAnsi="Arial"/>
                 <w:sz w:val="21"/>
               </w:rPr>
-              <w:t xml:space="preserve">New’s Team (primary) </w:t>
+              <w:t xml:space="preserve">News Team (primary) </w:t>
             </w:r>
           </w:p>
           <w:p>
@@ -7017,6 +7133,11 @@
           </w:tcPr>
           <w:p>
             <w:pPr>
+              <w:pStyle w:val="ListParagraph"/>
+              <w:numPr>
+                <w:ilvl w:val="0"/>
+                <w:numId w:val="10"/>
+              </w:numPr>
               <w:spacing w:line="303" w:lineRule="exact"/>
               <w:ind w:right="144"/>
               <w:rPr>
@@ -7024,13 +7145,6 @@
                 <w:sz w:val="21"/>
               </w:rPr>
             </w:pPr>
-            <w:r>
-              <w:rPr>
-                <w:rFonts w:ascii="Arial" w:eastAsia="Arial" w:hAnsi="Arial"/>
-                <w:sz w:val="21"/>
-              </w:rPr>
-              <w:t>1.</w:t>
-            </w:r>
             <w:r>
               <w:rPr>
                 <w:rFonts w:ascii="Arial" w:eastAsia="Arial" w:hAnsi="Arial"/>
@@ -7658,7 +7772,7 @@
                 <w:rFonts w:ascii="Arial" w:eastAsia="Arial" w:hAnsi="Arial"/>
                 <w:sz w:val="21"/>
               </w:rPr>
-              <w:t xml:space="preserve">New’s Team (primary) </w:t>
+              <w:t xml:space="preserve">News Team (primary) </w:t>
             </w:r>
           </w:p>
           <w:p>
@@ -7904,6 +8018,11 @@
           </w:tcPr>
           <w:p>
             <w:pPr>
+              <w:pStyle w:val="ListParagraph"/>
+              <w:numPr>
+                <w:ilvl w:val="0"/>
+                <w:numId w:val="8"/>
+              </w:numPr>
               <w:spacing w:line="303" w:lineRule="exact"/>
               <w:ind w:right="144"/>
               <w:rPr>
@@ -7916,11 +8035,16 @@
                 <w:rFonts w:ascii="Arial" w:eastAsia="Arial" w:hAnsi="Arial"/>
                 <w:sz w:val="21"/>
               </w:rPr>
-              <w:t>1. The user clicks on the "edit competition" button.</w:t>
-            </w:r>
-          </w:p>
-          <w:p>
-            <w:pPr>
+              <w:t>The user clicks on the "edit competition" button.</w:t>
+            </w:r>
+          </w:p>
+          <w:p>
+            <w:pPr>
+              <w:pStyle w:val="ListParagraph"/>
+              <w:numPr>
+                <w:ilvl w:val="0"/>
+                <w:numId w:val="8"/>
+              </w:numPr>
               <w:spacing w:line="303" w:lineRule="exact"/>
               <w:ind w:right="144"/>
               <w:rPr>
@@ -7933,7 +8057,7 @@
                 <w:rFonts w:ascii="Arial" w:eastAsia="Arial" w:hAnsi="Arial"/>
                 <w:sz w:val="21"/>
               </w:rPr>
-              <w:t>2. The user checks the "mark as completed" box</w:t>
+              <w:t>The user checks the "mark as completed" box</w:t>
             </w:r>
           </w:p>
         </w:tc>
@@ -8001,7 +8125,23 @@
                 <w:rFonts w:ascii="Arial" w:eastAsia="Arial" w:hAnsi="Arial"/>
                 <w:sz w:val="21"/>
               </w:rPr>
-              <w:t xml:space="preserve">    a) The system will refused to update the competition, and inform the user</w:t>
+              <w:t xml:space="preserve">    a) The system will </w:t>
+            </w:r>
+            <w:proofErr w:type="gramStart"/>
+            <w:r>
+              <w:rPr>
+                <w:rFonts w:ascii="Arial" w:eastAsia="Arial" w:hAnsi="Arial"/>
+                <w:sz w:val="21"/>
+              </w:rPr>
+              <w:t>refused</w:t>
+            </w:r>
+            <w:proofErr w:type="gramEnd"/>
+            <w:r>
+              <w:rPr>
+                <w:rFonts w:ascii="Arial" w:eastAsia="Arial" w:hAnsi="Arial"/>
+                <w:sz w:val="21"/>
+              </w:rPr>
+              <w:t xml:space="preserve"> to update the competition, and inform the user</w:t>
             </w:r>
           </w:p>
           <w:p>
@@ -8152,6 +8292,1287 @@
           <w:tcPr>
             <w:tcW w:w="7511" w:type="dxa"/>
             <w:gridSpan w:val="3"/>
+          </w:tcPr>
+          <w:p>
+            <w:pPr>
+              <w:spacing w:line="303" w:lineRule="exact"/>
+              <w:ind w:left="144" w:right="144"/>
+              <w:rPr>
+                <w:rFonts w:ascii="Arial" w:eastAsia="Arial" w:hAnsi="Arial"/>
+                <w:sz w:val="21"/>
+              </w:rPr>
+            </w:pPr>
+          </w:p>
+        </w:tc>
+      </w:tr>
+    </w:tbl>
+    <w:p/>
+    <w:p/>
+    <w:p>
+      <w:pPr>
+        <w:rPr>
+          <w:sz w:val="32"/>
+          <w:szCs w:val="32"/>
+        </w:rPr>
+      </w:pPr>
+    </w:p>
+    <w:p>
+      <w:pPr>
+        <w:rPr>
+          <w:sz w:val="32"/>
+          <w:szCs w:val="32"/>
+        </w:rPr>
+      </w:pPr>
+      <w:r>
+        <w:rPr>
+          <w:sz w:val="32"/>
+          <w:szCs w:val="32"/>
+        </w:rPr>
+        <w:br w:type="page"/>
+      </w:r>
+    </w:p>
+    <w:tbl>
+      <w:tblPr>
+        <w:tblStyle w:val="TableGrid"/>
+        <w:tblW w:w="0" w:type="auto"/>
+        <w:tblInd w:w="0" w:type="dxa"/>
+        <w:tblBorders>
+          <w:top w:val="single" w:sz="12" w:space="0" w:color="auto"/>
+          <w:left w:val="single" w:sz="12" w:space="0" w:color="auto"/>
+          <w:bottom w:val="single" w:sz="12" w:space="0" w:color="auto"/>
+          <w:right w:val="single" w:sz="12" w:space="0" w:color="auto"/>
+        </w:tblBorders>
+        <w:tblLook w:val="04A0" w:firstRow="1" w:lastRow="0" w:firstColumn="1" w:lastColumn="0" w:noHBand="0" w:noVBand="1"/>
+      </w:tblPr>
+      <w:tblGrid>
+        <w:gridCol w:w="1795"/>
+        <w:gridCol w:w="3150"/>
+        <w:gridCol w:w="1890"/>
+        <w:gridCol w:w="2471"/>
+      </w:tblGrid>
+      <w:tr>
+        <w:tc>
+          <w:tcPr>
+            <w:tcW w:w="1795" w:type="dxa"/>
+            <w:tcBorders>
+              <w:top w:val="single" w:sz="12" w:space="0" w:color="auto"/>
+              <w:left w:val="single" w:sz="12" w:space="0" w:color="auto"/>
+              <w:bottom w:val="single" w:sz="4" w:space="0" w:color="auto"/>
+              <w:right w:val="single" w:sz="4" w:space="0" w:color="auto"/>
+            </w:tcBorders>
+            <w:shd w:val="clear" w:color="auto" w:fill="F2F2F2" w:themeFill="background1" w:themeFillShade="F2"/>
+            <w:hideMark/>
+          </w:tcPr>
+          <w:p>
+            <w:pPr>
+              <w:spacing w:line="0" w:lineRule="atLeast"/>
+              <w:ind w:left="144" w:right="144"/>
+              <w:jc w:val="right"/>
+              <w:rPr>
+                <w:rFonts w:ascii="Times New Roman" w:eastAsia="Times New Roman" w:hAnsi="Times New Roman"/>
+                <w:b/>
+                <w:sz w:val="21"/>
+              </w:rPr>
+            </w:pPr>
+            <w:r>
+              <w:rPr>
+                <w:rFonts w:ascii="Times New Roman" w:eastAsia="Times New Roman" w:hAnsi="Times New Roman"/>
+                <w:b/>
+                <w:sz w:val="21"/>
+              </w:rPr>
+              <w:lastRenderedPageBreak/>
+              <w:t>Use case ID:</w:t>
+            </w:r>
+          </w:p>
+        </w:tc>
+        <w:tc>
+          <w:tcPr>
+            <w:tcW w:w="7511" w:type="dxa"/>
+            <w:gridSpan w:val="3"/>
+            <w:tcBorders>
+              <w:top w:val="single" w:sz="12" w:space="0" w:color="auto"/>
+              <w:left w:val="single" w:sz="4" w:space="0" w:color="auto"/>
+              <w:bottom w:val="single" w:sz="4" w:space="0" w:color="auto"/>
+              <w:right w:val="single" w:sz="12" w:space="0" w:color="auto"/>
+            </w:tcBorders>
+            <w:shd w:val="clear" w:color="auto" w:fill="F2F2F2" w:themeFill="background1" w:themeFillShade="F2"/>
+            <w:vAlign w:val="bottom"/>
+            <w:hideMark/>
+          </w:tcPr>
+          <w:p>
+            <w:pPr>
+              <w:spacing w:line="303" w:lineRule="exact"/>
+              <w:ind w:left="144" w:right="144"/>
+              <w:rPr>
+                <w:rFonts w:ascii="Times New Roman" w:eastAsia="Times New Roman" w:hAnsi="Times New Roman"/>
+                <w:sz w:val="24"/>
+              </w:rPr>
+            </w:pPr>
+            <w:r>
+              <w:rPr>
+                <w:rFonts w:ascii="Arial" w:eastAsia="Arial" w:hAnsi="Arial"/>
+                <w:sz w:val="21"/>
+              </w:rPr>
+              <w:t>0</w:t>
+            </w:r>
+            <w:r>
+              <w:rPr>
+                <w:rFonts w:ascii="Arial" w:eastAsia="Arial" w:hAnsi="Arial"/>
+                <w:sz w:val="21"/>
+              </w:rPr>
+              <w:t>9</w:t>
+            </w:r>
+            <w:r>
+              <w:rPr>
+                <w:rFonts w:ascii="Arial" w:eastAsia="Arial" w:hAnsi="Arial"/>
+                <w:sz w:val="21"/>
+              </w:rPr>
+              <w:t>.1</w:t>
+            </w:r>
+          </w:p>
+        </w:tc>
+      </w:tr>
+      <w:tr>
+        <w:tc>
+          <w:tcPr>
+            <w:tcW w:w="1795" w:type="dxa"/>
+            <w:tcBorders>
+              <w:top w:val="single" w:sz="4" w:space="0" w:color="auto"/>
+              <w:left w:val="single" w:sz="12" w:space="0" w:color="auto"/>
+              <w:bottom w:val="single" w:sz="4" w:space="0" w:color="auto"/>
+              <w:right w:val="single" w:sz="4" w:space="0" w:color="auto"/>
+            </w:tcBorders>
+            <w:shd w:val="clear" w:color="auto" w:fill="F2F2F2" w:themeFill="background1" w:themeFillShade="F2"/>
+            <w:hideMark/>
+          </w:tcPr>
+          <w:p>
+            <w:pPr>
+              <w:spacing w:line="0" w:lineRule="atLeast"/>
+              <w:ind w:left="144" w:right="144"/>
+              <w:jc w:val="right"/>
+              <w:rPr>
+                <w:rFonts w:ascii="Times New Roman" w:eastAsia="Times New Roman" w:hAnsi="Times New Roman"/>
+                <w:b/>
+                <w:sz w:val="21"/>
+              </w:rPr>
+            </w:pPr>
+            <w:r>
+              <w:rPr>
+                <w:rFonts w:ascii="Times New Roman" w:eastAsia="Times New Roman" w:hAnsi="Times New Roman"/>
+                <w:b/>
+                <w:sz w:val="21"/>
+              </w:rPr>
+              <w:t>Use Case Name:</w:t>
+            </w:r>
+          </w:p>
+        </w:tc>
+        <w:tc>
+          <w:tcPr>
+            <w:tcW w:w="7511" w:type="dxa"/>
+            <w:gridSpan w:val="3"/>
+            <w:tcBorders>
+              <w:top w:val="single" w:sz="4" w:space="0" w:color="auto"/>
+              <w:left w:val="single" w:sz="4" w:space="0" w:color="auto"/>
+              <w:bottom w:val="single" w:sz="4" w:space="0" w:color="auto"/>
+              <w:right w:val="single" w:sz="12" w:space="0" w:color="auto"/>
+            </w:tcBorders>
+            <w:shd w:val="clear" w:color="auto" w:fill="F2F2F2" w:themeFill="background1" w:themeFillShade="F2"/>
+            <w:vAlign w:val="bottom"/>
+            <w:hideMark/>
+          </w:tcPr>
+          <w:p>
+            <w:pPr>
+              <w:spacing w:line="303" w:lineRule="exact"/>
+              <w:ind w:left="144" w:right="144"/>
+              <w:rPr>
+                <w:rFonts w:ascii="Times New Roman" w:eastAsia="Times New Roman" w:hAnsi="Times New Roman"/>
+                <w:sz w:val="24"/>
+              </w:rPr>
+            </w:pPr>
+            <w:r>
+              <w:rPr>
+                <w:rFonts w:ascii="Arial" w:eastAsia="Arial" w:hAnsi="Arial"/>
+                <w:sz w:val="21"/>
+              </w:rPr>
+              <w:t>Add student/ team</w:t>
+            </w:r>
+          </w:p>
+        </w:tc>
+      </w:tr>
+      <w:tr>
+        <w:tc>
+          <w:tcPr>
+            <w:tcW w:w="1795" w:type="dxa"/>
+            <w:tcBorders>
+              <w:top w:val="single" w:sz="4" w:space="0" w:color="auto"/>
+              <w:left w:val="single" w:sz="12" w:space="0" w:color="auto"/>
+              <w:bottom w:val="single" w:sz="4" w:space="0" w:color="auto"/>
+              <w:right w:val="single" w:sz="4" w:space="0" w:color="auto"/>
+            </w:tcBorders>
+            <w:shd w:val="clear" w:color="auto" w:fill="F2F2F2" w:themeFill="background1" w:themeFillShade="F2"/>
+            <w:hideMark/>
+          </w:tcPr>
+          <w:p>
+            <w:pPr>
+              <w:spacing w:line="0" w:lineRule="atLeast"/>
+              <w:ind w:left="144" w:right="144"/>
+              <w:jc w:val="right"/>
+              <w:rPr>
+                <w:rFonts w:ascii="Times New Roman" w:eastAsia="Times New Roman" w:hAnsi="Times New Roman"/>
+                <w:b/>
+                <w:sz w:val="21"/>
+              </w:rPr>
+            </w:pPr>
+            <w:r>
+              <w:rPr>
+                <w:rFonts w:ascii="Times New Roman" w:eastAsia="Times New Roman" w:hAnsi="Times New Roman"/>
+                <w:b/>
+                <w:sz w:val="21"/>
+              </w:rPr>
+              <w:t>Created by:</w:t>
+            </w:r>
+          </w:p>
+        </w:tc>
+        <w:tc>
+          <w:tcPr>
+            <w:tcW w:w="3150" w:type="dxa"/>
+            <w:tcBorders>
+              <w:top w:val="single" w:sz="4" w:space="0" w:color="auto"/>
+              <w:left w:val="single" w:sz="4" w:space="0" w:color="auto"/>
+              <w:bottom w:val="single" w:sz="4" w:space="0" w:color="auto"/>
+              <w:right w:val="single" w:sz="4" w:space="0" w:color="auto"/>
+            </w:tcBorders>
+            <w:shd w:val="clear" w:color="auto" w:fill="F2F2F2" w:themeFill="background1" w:themeFillShade="F2"/>
+            <w:vAlign w:val="bottom"/>
+          </w:tcPr>
+          <w:p>
+            <w:pPr>
+              <w:spacing w:line="303" w:lineRule="exact"/>
+              <w:ind w:left="144" w:right="144"/>
+              <w:rPr>
+                <w:rFonts w:ascii="Times New Roman" w:eastAsia="Times New Roman" w:hAnsi="Times New Roman"/>
+                <w:sz w:val="24"/>
+              </w:rPr>
+            </w:pPr>
+          </w:p>
+        </w:tc>
+        <w:tc>
+          <w:tcPr>
+            <w:tcW w:w="1890" w:type="dxa"/>
+            <w:tcBorders>
+              <w:top w:val="single" w:sz="4" w:space="0" w:color="auto"/>
+              <w:left w:val="single" w:sz="4" w:space="0" w:color="auto"/>
+              <w:bottom w:val="single" w:sz="4" w:space="0" w:color="auto"/>
+              <w:right w:val="single" w:sz="4" w:space="0" w:color="auto"/>
+            </w:tcBorders>
+            <w:shd w:val="clear" w:color="auto" w:fill="F2F2F2" w:themeFill="background1" w:themeFillShade="F2"/>
+            <w:hideMark/>
+          </w:tcPr>
+          <w:p>
+            <w:pPr>
+              <w:spacing w:line="0" w:lineRule="atLeast"/>
+              <w:ind w:left="144" w:right="144"/>
+              <w:jc w:val="right"/>
+              <w:rPr>
+                <w:rFonts w:ascii="Times New Roman" w:eastAsia="Times New Roman" w:hAnsi="Times New Roman"/>
+                <w:b/>
+                <w:sz w:val="21"/>
+              </w:rPr>
+            </w:pPr>
+            <w:r>
+              <w:rPr>
+                <w:rFonts w:ascii="Times New Roman" w:eastAsia="Times New Roman" w:hAnsi="Times New Roman"/>
+                <w:b/>
+                <w:sz w:val="21"/>
+              </w:rPr>
+              <w:t>Last Updated by:</w:t>
+            </w:r>
+          </w:p>
+        </w:tc>
+        <w:tc>
+          <w:tcPr>
+            <w:tcW w:w="2471" w:type="dxa"/>
+            <w:tcBorders>
+              <w:top w:val="single" w:sz="4" w:space="0" w:color="auto"/>
+              <w:left w:val="single" w:sz="4" w:space="0" w:color="auto"/>
+              <w:bottom w:val="single" w:sz="4" w:space="0" w:color="auto"/>
+              <w:right w:val="single" w:sz="12" w:space="0" w:color="auto"/>
+            </w:tcBorders>
+            <w:shd w:val="clear" w:color="auto" w:fill="F2F2F2" w:themeFill="background1" w:themeFillShade="F2"/>
+          </w:tcPr>
+          <w:p>
+            <w:pPr>
+              <w:spacing w:line="303" w:lineRule="exact"/>
+              <w:ind w:left="144" w:right="144"/>
+              <w:rPr>
+                <w:rFonts w:ascii="Times New Roman" w:eastAsia="Times New Roman" w:hAnsi="Times New Roman"/>
+                <w:sz w:val="24"/>
+              </w:rPr>
+            </w:pPr>
+          </w:p>
+        </w:tc>
+      </w:tr>
+      <w:tr>
+        <w:tc>
+          <w:tcPr>
+            <w:tcW w:w="1795" w:type="dxa"/>
+            <w:tcBorders>
+              <w:top w:val="single" w:sz="4" w:space="0" w:color="auto"/>
+              <w:left w:val="single" w:sz="12" w:space="0" w:color="auto"/>
+              <w:bottom w:val="single" w:sz="4" w:space="0" w:color="auto"/>
+              <w:right w:val="single" w:sz="4" w:space="0" w:color="auto"/>
+            </w:tcBorders>
+            <w:shd w:val="clear" w:color="auto" w:fill="F2F2F2" w:themeFill="background1" w:themeFillShade="F2"/>
+            <w:hideMark/>
+          </w:tcPr>
+          <w:p>
+            <w:pPr>
+              <w:spacing w:line="0" w:lineRule="atLeast"/>
+              <w:ind w:left="144" w:right="144"/>
+              <w:jc w:val="right"/>
+              <w:rPr>
+                <w:rFonts w:ascii="Times New Roman" w:eastAsia="Times New Roman" w:hAnsi="Times New Roman"/>
+                <w:b/>
+                <w:sz w:val="21"/>
+              </w:rPr>
+            </w:pPr>
+            <w:r>
+              <w:rPr>
+                <w:rFonts w:ascii="Times New Roman" w:eastAsia="Times New Roman" w:hAnsi="Times New Roman"/>
+                <w:b/>
+                <w:sz w:val="21"/>
+              </w:rPr>
+              <w:t>Date Created:</w:t>
+            </w:r>
+          </w:p>
+        </w:tc>
+        <w:tc>
+          <w:tcPr>
+            <w:tcW w:w="3150" w:type="dxa"/>
+            <w:tcBorders>
+              <w:top w:val="single" w:sz="4" w:space="0" w:color="auto"/>
+              <w:left w:val="single" w:sz="4" w:space="0" w:color="auto"/>
+              <w:bottom w:val="single" w:sz="4" w:space="0" w:color="auto"/>
+              <w:right w:val="single" w:sz="4" w:space="0" w:color="auto"/>
+            </w:tcBorders>
+            <w:shd w:val="clear" w:color="auto" w:fill="F2F2F2" w:themeFill="background1" w:themeFillShade="F2"/>
+          </w:tcPr>
+          <w:p>
+            <w:pPr>
+              <w:spacing w:line="303" w:lineRule="exact"/>
+              <w:ind w:left="144" w:right="144"/>
+              <w:rPr>
+                <w:rFonts w:ascii="Times New Roman" w:eastAsia="Times New Roman" w:hAnsi="Times New Roman"/>
+                <w:sz w:val="24"/>
+              </w:rPr>
+            </w:pPr>
+          </w:p>
+        </w:tc>
+        <w:tc>
+          <w:tcPr>
+            <w:tcW w:w="1890" w:type="dxa"/>
+            <w:tcBorders>
+              <w:top w:val="single" w:sz="4" w:space="0" w:color="auto"/>
+              <w:left w:val="single" w:sz="4" w:space="0" w:color="auto"/>
+              <w:bottom w:val="single" w:sz="4" w:space="0" w:color="auto"/>
+              <w:right w:val="single" w:sz="4" w:space="0" w:color="auto"/>
+            </w:tcBorders>
+            <w:shd w:val="clear" w:color="auto" w:fill="F2F2F2" w:themeFill="background1" w:themeFillShade="F2"/>
+            <w:hideMark/>
+          </w:tcPr>
+          <w:p>
+            <w:pPr>
+              <w:spacing w:line="0" w:lineRule="atLeast"/>
+              <w:ind w:left="144" w:right="144"/>
+              <w:jc w:val="right"/>
+              <w:rPr>
+                <w:rFonts w:ascii="Times New Roman" w:eastAsia="Times New Roman" w:hAnsi="Times New Roman"/>
+                <w:b/>
+                <w:sz w:val="21"/>
+              </w:rPr>
+            </w:pPr>
+            <w:r>
+              <w:rPr>
+                <w:rFonts w:ascii="Times New Roman" w:eastAsia="Times New Roman" w:hAnsi="Times New Roman"/>
+                <w:b/>
+                <w:sz w:val="21"/>
+              </w:rPr>
+              <w:t>Last Revision Date:</w:t>
+            </w:r>
+          </w:p>
+        </w:tc>
+        <w:tc>
+          <w:tcPr>
+            <w:tcW w:w="2471" w:type="dxa"/>
+            <w:tcBorders>
+              <w:top w:val="single" w:sz="4" w:space="0" w:color="auto"/>
+              <w:left w:val="single" w:sz="4" w:space="0" w:color="auto"/>
+              <w:bottom w:val="single" w:sz="4" w:space="0" w:color="auto"/>
+              <w:right w:val="single" w:sz="12" w:space="0" w:color="auto"/>
+            </w:tcBorders>
+            <w:shd w:val="clear" w:color="auto" w:fill="F2F2F2" w:themeFill="background1" w:themeFillShade="F2"/>
+          </w:tcPr>
+          <w:p>
+            <w:pPr>
+              <w:spacing w:line="303" w:lineRule="exact"/>
+              <w:ind w:left="144" w:right="144"/>
+              <w:rPr>
+                <w:rFonts w:ascii="Times New Roman" w:eastAsia="Times New Roman" w:hAnsi="Times New Roman"/>
+                <w:sz w:val="24"/>
+              </w:rPr>
+            </w:pPr>
+          </w:p>
+        </w:tc>
+      </w:tr>
+      <w:tr>
+        <w:tc>
+          <w:tcPr>
+            <w:tcW w:w="1795" w:type="dxa"/>
+            <w:tcBorders>
+              <w:top w:val="single" w:sz="4" w:space="0" w:color="auto"/>
+              <w:left w:val="single" w:sz="12" w:space="0" w:color="auto"/>
+              <w:bottom w:val="single" w:sz="4" w:space="0" w:color="auto"/>
+              <w:right w:val="single" w:sz="4" w:space="0" w:color="auto"/>
+            </w:tcBorders>
+            <w:shd w:val="clear" w:color="auto" w:fill="F2F2F2" w:themeFill="background1" w:themeFillShade="F2"/>
+            <w:hideMark/>
+          </w:tcPr>
+          <w:p>
+            <w:pPr>
+              <w:spacing w:line="303" w:lineRule="exact"/>
+              <w:ind w:left="144" w:right="144"/>
+              <w:jc w:val="right"/>
+              <w:rPr>
+                <w:rFonts w:ascii="Times New Roman" w:eastAsia="Times New Roman" w:hAnsi="Times New Roman"/>
+                <w:sz w:val="24"/>
+              </w:rPr>
+            </w:pPr>
+            <w:r>
+              <w:rPr>
+                <w:rFonts w:ascii="Times New Roman" w:eastAsia="Times New Roman" w:hAnsi="Times New Roman"/>
+                <w:b/>
+                <w:sz w:val="21"/>
+              </w:rPr>
+              <w:t>Actors:</w:t>
+            </w:r>
+          </w:p>
+        </w:tc>
+        <w:tc>
+          <w:tcPr>
+            <w:tcW w:w="7511" w:type="dxa"/>
+            <w:gridSpan w:val="3"/>
+            <w:tcBorders>
+              <w:top w:val="single" w:sz="4" w:space="0" w:color="auto"/>
+              <w:left w:val="single" w:sz="4" w:space="0" w:color="auto"/>
+              <w:bottom w:val="single" w:sz="4" w:space="0" w:color="auto"/>
+              <w:right w:val="single" w:sz="12" w:space="0" w:color="auto"/>
+            </w:tcBorders>
+            <w:hideMark/>
+          </w:tcPr>
+          <w:p>
+            <w:pPr>
+              <w:spacing w:line="303" w:lineRule="exact"/>
+              <w:ind w:left="144" w:right="144"/>
+              <w:rPr>
+                <w:rFonts w:ascii="Arial" w:eastAsia="Arial" w:hAnsi="Arial"/>
+                <w:sz w:val="21"/>
+              </w:rPr>
+            </w:pPr>
+            <w:r>
+              <w:rPr>
+                <w:rFonts w:ascii="Arial" w:eastAsia="Arial" w:hAnsi="Arial"/>
+                <w:sz w:val="21"/>
+              </w:rPr>
+              <w:t xml:space="preserve">News Team (primary) </w:t>
+            </w:r>
+          </w:p>
+          <w:p>
+            <w:pPr>
+              <w:spacing w:line="303" w:lineRule="exact"/>
+              <w:ind w:left="144" w:right="144"/>
+              <w:rPr>
+                <w:rFonts w:ascii="Times New Roman" w:eastAsia="Times New Roman" w:hAnsi="Times New Roman"/>
+                <w:sz w:val="24"/>
+              </w:rPr>
+            </w:pPr>
+            <w:r>
+              <w:rPr>
+                <w:rFonts w:ascii="Arial" w:eastAsia="Arial" w:hAnsi="Arial"/>
+                <w:sz w:val="21"/>
+              </w:rPr>
+              <w:t>System (secondary)</w:t>
+            </w:r>
+          </w:p>
+        </w:tc>
+      </w:tr>
+      <w:tr>
+        <w:tc>
+          <w:tcPr>
+            <w:tcW w:w="1795" w:type="dxa"/>
+            <w:tcBorders>
+              <w:top w:val="single" w:sz="4" w:space="0" w:color="auto"/>
+              <w:left w:val="single" w:sz="12" w:space="0" w:color="auto"/>
+              <w:bottom w:val="single" w:sz="4" w:space="0" w:color="auto"/>
+              <w:right w:val="single" w:sz="4" w:space="0" w:color="auto"/>
+            </w:tcBorders>
+            <w:shd w:val="clear" w:color="auto" w:fill="F2F2F2" w:themeFill="background1" w:themeFillShade="F2"/>
+            <w:hideMark/>
+          </w:tcPr>
+          <w:p>
+            <w:pPr>
+              <w:spacing w:line="303" w:lineRule="exact"/>
+              <w:ind w:left="144" w:right="144"/>
+              <w:jc w:val="right"/>
+              <w:rPr>
+                <w:rFonts w:ascii="Times New Roman" w:eastAsia="Times New Roman" w:hAnsi="Times New Roman"/>
+                <w:sz w:val="24"/>
+              </w:rPr>
+            </w:pPr>
+            <w:r>
+              <w:rPr>
+                <w:rFonts w:ascii="Times New Roman" w:eastAsia="Times New Roman" w:hAnsi="Times New Roman"/>
+                <w:b/>
+                <w:sz w:val="21"/>
+              </w:rPr>
+              <w:t>Description:</w:t>
+            </w:r>
+          </w:p>
+        </w:tc>
+        <w:tc>
+          <w:tcPr>
+            <w:tcW w:w="7511" w:type="dxa"/>
+            <w:gridSpan w:val="3"/>
+            <w:tcBorders>
+              <w:top w:val="single" w:sz="4" w:space="0" w:color="auto"/>
+              <w:left w:val="single" w:sz="4" w:space="0" w:color="auto"/>
+              <w:bottom w:val="single" w:sz="4" w:space="0" w:color="auto"/>
+              <w:right w:val="single" w:sz="12" w:space="0" w:color="auto"/>
+            </w:tcBorders>
+          </w:tcPr>
+          <w:p>
+            <w:pPr>
+              <w:spacing w:line="303" w:lineRule="exact"/>
+              <w:ind w:left="144" w:right="144"/>
+              <w:rPr>
+                <w:rFonts w:ascii="Times New Roman" w:eastAsia="Times New Roman" w:hAnsi="Times New Roman"/>
+                <w:sz w:val="24"/>
+              </w:rPr>
+            </w:pPr>
+          </w:p>
+        </w:tc>
+      </w:tr>
+      <w:tr>
+        <w:tc>
+          <w:tcPr>
+            <w:tcW w:w="1795" w:type="dxa"/>
+            <w:tcBorders>
+              <w:top w:val="single" w:sz="4" w:space="0" w:color="auto"/>
+              <w:left w:val="single" w:sz="12" w:space="0" w:color="auto"/>
+              <w:bottom w:val="single" w:sz="4" w:space="0" w:color="auto"/>
+              <w:right w:val="single" w:sz="4" w:space="0" w:color="auto"/>
+            </w:tcBorders>
+            <w:shd w:val="clear" w:color="auto" w:fill="F2F2F2" w:themeFill="background1" w:themeFillShade="F2"/>
+            <w:hideMark/>
+          </w:tcPr>
+          <w:p>
+            <w:pPr>
+              <w:spacing w:line="303" w:lineRule="exact"/>
+              <w:ind w:left="144" w:right="144"/>
+              <w:jc w:val="right"/>
+              <w:rPr>
+                <w:rFonts w:ascii="Times New Roman" w:eastAsia="Times New Roman" w:hAnsi="Times New Roman"/>
+                <w:sz w:val="24"/>
+              </w:rPr>
+            </w:pPr>
+            <w:r>
+              <w:rPr>
+                <w:rFonts w:ascii="Times New Roman" w:eastAsia="Times New Roman" w:hAnsi="Times New Roman"/>
+                <w:b/>
+                <w:sz w:val="21"/>
+              </w:rPr>
+              <w:t>Trigger:</w:t>
+            </w:r>
+          </w:p>
+        </w:tc>
+        <w:tc>
+          <w:tcPr>
+            <w:tcW w:w="7511" w:type="dxa"/>
+            <w:gridSpan w:val="3"/>
+            <w:tcBorders>
+              <w:top w:val="single" w:sz="4" w:space="0" w:color="auto"/>
+              <w:left w:val="single" w:sz="4" w:space="0" w:color="auto"/>
+              <w:bottom w:val="single" w:sz="4" w:space="0" w:color="auto"/>
+              <w:right w:val="single" w:sz="12" w:space="0" w:color="auto"/>
+            </w:tcBorders>
+            <w:hideMark/>
+          </w:tcPr>
+          <w:p>
+            <w:pPr>
+              <w:spacing w:line="303" w:lineRule="exact"/>
+              <w:ind w:left="144" w:right="144"/>
+              <w:rPr>
+                <w:rFonts w:ascii="Times New Roman" w:eastAsia="Times New Roman" w:hAnsi="Times New Roman"/>
+                <w:sz w:val="24"/>
+              </w:rPr>
+            </w:pPr>
+            <w:r>
+              <w:rPr>
+                <w:rFonts w:ascii="Times New Roman" w:eastAsia="Times New Roman" w:hAnsi="Times New Roman"/>
+                <w:sz w:val="24"/>
+              </w:rPr>
+              <w:t>User Click</w:t>
+            </w:r>
+          </w:p>
+        </w:tc>
+      </w:tr>
+      <w:tr>
+        <w:tc>
+          <w:tcPr>
+            <w:tcW w:w="1795" w:type="dxa"/>
+            <w:tcBorders>
+              <w:top w:val="single" w:sz="4" w:space="0" w:color="auto"/>
+              <w:left w:val="single" w:sz="12" w:space="0" w:color="auto"/>
+              <w:bottom w:val="single" w:sz="4" w:space="0" w:color="auto"/>
+              <w:right w:val="single" w:sz="4" w:space="0" w:color="auto"/>
+            </w:tcBorders>
+            <w:shd w:val="clear" w:color="auto" w:fill="F2F2F2" w:themeFill="background1" w:themeFillShade="F2"/>
+            <w:hideMark/>
+          </w:tcPr>
+          <w:p>
+            <w:pPr>
+              <w:spacing w:line="303" w:lineRule="exact"/>
+              <w:ind w:left="144" w:right="144"/>
+              <w:jc w:val="right"/>
+              <w:rPr>
+                <w:rFonts w:ascii="Times New Roman" w:eastAsia="Times New Roman" w:hAnsi="Times New Roman"/>
+                <w:sz w:val="24"/>
+              </w:rPr>
+            </w:pPr>
+            <w:r>
+              <w:rPr>
+                <w:rFonts w:ascii="Times New Roman" w:eastAsia="Times New Roman" w:hAnsi="Times New Roman"/>
+                <w:b/>
+                <w:sz w:val="21"/>
+              </w:rPr>
+              <w:t>Preconditions:</w:t>
+            </w:r>
+          </w:p>
+        </w:tc>
+        <w:tc>
+          <w:tcPr>
+            <w:tcW w:w="7511" w:type="dxa"/>
+            <w:gridSpan w:val="3"/>
+            <w:tcBorders>
+              <w:top w:val="single" w:sz="4" w:space="0" w:color="auto"/>
+              <w:left w:val="single" w:sz="4" w:space="0" w:color="auto"/>
+              <w:bottom w:val="single" w:sz="4" w:space="0" w:color="auto"/>
+              <w:right w:val="single" w:sz="12" w:space="0" w:color="auto"/>
+            </w:tcBorders>
+          </w:tcPr>
+          <w:p>
+            <w:pPr>
+              <w:spacing w:line="303" w:lineRule="exact"/>
+              <w:ind w:right="144"/>
+              <w:rPr>
+                <w:rFonts w:ascii="Arial" w:eastAsia="Arial" w:hAnsi="Arial"/>
+                <w:sz w:val="21"/>
+              </w:rPr>
+            </w:pPr>
+          </w:p>
+          <w:p>
+            <w:pPr>
+              <w:spacing w:line="303" w:lineRule="exact"/>
+              <w:ind w:left="144" w:right="144"/>
+              <w:rPr>
+                <w:rFonts w:ascii="Arial" w:eastAsia="Arial" w:hAnsi="Arial"/>
+                <w:sz w:val="21"/>
+              </w:rPr>
+            </w:pPr>
+          </w:p>
+        </w:tc>
+      </w:tr>
+      <w:tr>
+        <w:tc>
+          <w:tcPr>
+            <w:tcW w:w="1795" w:type="dxa"/>
+            <w:tcBorders>
+              <w:top w:val="single" w:sz="4" w:space="0" w:color="auto"/>
+              <w:left w:val="single" w:sz="12" w:space="0" w:color="auto"/>
+              <w:bottom w:val="single" w:sz="4" w:space="0" w:color="auto"/>
+              <w:right w:val="single" w:sz="4" w:space="0" w:color="auto"/>
+            </w:tcBorders>
+            <w:shd w:val="clear" w:color="auto" w:fill="F2F2F2" w:themeFill="background1" w:themeFillShade="F2"/>
+            <w:hideMark/>
+          </w:tcPr>
+          <w:p>
+            <w:pPr>
+              <w:spacing w:line="303" w:lineRule="exact"/>
+              <w:ind w:left="144" w:right="144"/>
+              <w:jc w:val="right"/>
+              <w:rPr>
+                <w:rFonts w:ascii="Times New Roman" w:eastAsia="Times New Roman" w:hAnsi="Times New Roman"/>
+                <w:b/>
+                <w:sz w:val="21"/>
+              </w:rPr>
+            </w:pPr>
+            <w:r>
+              <w:rPr>
+                <w:rFonts w:ascii="Times New Roman" w:eastAsia="Times New Roman" w:hAnsi="Times New Roman"/>
+                <w:b/>
+                <w:sz w:val="21"/>
+              </w:rPr>
+              <w:t>Postconditions:</w:t>
+            </w:r>
+          </w:p>
+        </w:tc>
+        <w:tc>
+          <w:tcPr>
+            <w:tcW w:w="7511" w:type="dxa"/>
+            <w:gridSpan w:val="3"/>
+            <w:tcBorders>
+              <w:top w:val="single" w:sz="4" w:space="0" w:color="auto"/>
+              <w:left w:val="single" w:sz="4" w:space="0" w:color="auto"/>
+              <w:bottom w:val="single" w:sz="4" w:space="0" w:color="auto"/>
+              <w:right w:val="single" w:sz="12" w:space="0" w:color="auto"/>
+            </w:tcBorders>
+          </w:tcPr>
+          <w:p>
+            <w:pPr>
+              <w:spacing w:line="303" w:lineRule="exact"/>
+              <w:ind w:left="144" w:right="144"/>
+              <w:rPr>
+                <w:rFonts w:ascii="Arial" w:eastAsia="Arial" w:hAnsi="Arial"/>
+                <w:sz w:val="21"/>
+              </w:rPr>
+            </w:pPr>
+          </w:p>
+        </w:tc>
+      </w:tr>
+      <w:tr>
+        <w:tc>
+          <w:tcPr>
+            <w:tcW w:w="1795" w:type="dxa"/>
+            <w:tcBorders>
+              <w:top w:val="single" w:sz="4" w:space="0" w:color="auto"/>
+              <w:left w:val="single" w:sz="12" w:space="0" w:color="auto"/>
+              <w:bottom w:val="single" w:sz="4" w:space="0" w:color="auto"/>
+              <w:right w:val="single" w:sz="4" w:space="0" w:color="auto"/>
+            </w:tcBorders>
+            <w:shd w:val="clear" w:color="auto" w:fill="F2F2F2" w:themeFill="background1" w:themeFillShade="F2"/>
+            <w:hideMark/>
+          </w:tcPr>
+          <w:p>
+            <w:pPr>
+              <w:spacing w:line="303" w:lineRule="exact"/>
+              <w:ind w:left="144" w:right="144"/>
+              <w:jc w:val="right"/>
+              <w:rPr>
+                <w:rFonts w:ascii="Times New Roman" w:eastAsia="Times New Roman" w:hAnsi="Times New Roman"/>
+                <w:b/>
+                <w:sz w:val="21"/>
+              </w:rPr>
+            </w:pPr>
+            <w:r>
+              <w:rPr>
+                <w:rFonts w:ascii="Times New Roman" w:eastAsia="Times New Roman" w:hAnsi="Times New Roman"/>
+                <w:b/>
+                <w:sz w:val="21"/>
+              </w:rPr>
+              <w:t>Normal Flow:</w:t>
+            </w:r>
+          </w:p>
+        </w:tc>
+        <w:tc>
+          <w:tcPr>
+            <w:tcW w:w="7511" w:type="dxa"/>
+            <w:gridSpan w:val="3"/>
+            <w:tcBorders>
+              <w:top w:val="single" w:sz="4" w:space="0" w:color="auto"/>
+              <w:left w:val="single" w:sz="4" w:space="0" w:color="auto"/>
+              <w:bottom w:val="single" w:sz="4" w:space="0" w:color="auto"/>
+              <w:right w:val="single" w:sz="12" w:space="0" w:color="auto"/>
+            </w:tcBorders>
+            <w:hideMark/>
+          </w:tcPr>
+          <w:p>
+            <w:pPr>
+              <w:pStyle w:val="ListParagraph"/>
+              <w:numPr>
+                <w:ilvl w:val="0"/>
+                <w:numId w:val="6"/>
+              </w:numPr>
+              <w:spacing w:line="303" w:lineRule="exact"/>
+              <w:ind w:right="144"/>
+              <w:rPr>
+                <w:rFonts w:ascii="Arial" w:eastAsia="Arial" w:hAnsi="Arial"/>
+                <w:sz w:val="21"/>
+              </w:rPr>
+            </w:pPr>
+            <w:r>
+              <w:rPr>
+                <w:rFonts w:ascii="Arial" w:eastAsia="Arial" w:hAnsi="Arial"/>
+                <w:sz w:val="21"/>
+              </w:rPr>
+              <w:t>The user clicks on the "</w:t>
+            </w:r>
+            <w:r>
+              <w:rPr>
+                <w:rFonts w:ascii="Arial" w:eastAsia="Arial" w:hAnsi="Arial"/>
+                <w:sz w:val="21"/>
+              </w:rPr>
+              <w:t>Add student/team</w:t>
+            </w:r>
+            <w:r>
+              <w:rPr>
+                <w:rFonts w:ascii="Arial" w:eastAsia="Arial" w:hAnsi="Arial"/>
+                <w:sz w:val="21"/>
+              </w:rPr>
+              <w:t>" button.</w:t>
+            </w:r>
+          </w:p>
+          <w:p>
+            <w:pPr>
+              <w:pStyle w:val="ListParagraph"/>
+              <w:numPr>
+                <w:ilvl w:val="0"/>
+                <w:numId w:val="6"/>
+              </w:numPr>
+              <w:spacing w:line="303" w:lineRule="exact"/>
+              <w:ind w:right="144"/>
+              <w:rPr>
+                <w:rFonts w:ascii="Arial" w:eastAsia="Arial" w:hAnsi="Arial"/>
+                <w:sz w:val="21"/>
+              </w:rPr>
+            </w:pPr>
+            <w:r>
+              <w:rPr>
+                <w:rFonts w:ascii="Arial" w:eastAsia="Arial" w:hAnsi="Arial"/>
+                <w:sz w:val="21"/>
+              </w:rPr>
+              <w:t xml:space="preserve">The user </w:t>
+            </w:r>
+            <w:r>
+              <w:rPr>
+                <w:rFonts w:ascii="Arial" w:eastAsia="Arial" w:hAnsi="Arial"/>
+                <w:sz w:val="21"/>
+              </w:rPr>
+              <w:t>fill the student/team information</w:t>
+            </w:r>
+            <w:r>
+              <w:rPr>
+                <w:rFonts w:ascii="Arial" w:eastAsia="Arial" w:hAnsi="Arial"/>
+                <w:sz w:val="21"/>
+              </w:rPr>
+              <w:t xml:space="preserve"> </w:t>
+            </w:r>
+            <w:r>
+              <w:rPr>
+                <w:rFonts w:ascii="Arial" w:eastAsia="Arial" w:hAnsi="Arial"/>
+                <w:sz w:val="21"/>
+              </w:rPr>
+              <w:t xml:space="preserve">The information include: student </w:t>
+            </w:r>
+            <w:proofErr w:type="spellStart"/>
+            <w:proofErr w:type="gramStart"/>
+            <w:r>
+              <w:rPr>
+                <w:rFonts w:ascii="Arial" w:eastAsia="Arial" w:hAnsi="Arial"/>
+                <w:sz w:val="21"/>
+              </w:rPr>
+              <w:t>ID,Name</w:t>
+            </w:r>
+            <w:proofErr w:type="gramEnd"/>
+            <w:r>
+              <w:rPr>
+                <w:rFonts w:ascii="Arial" w:eastAsia="Arial" w:hAnsi="Arial"/>
+                <w:sz w:val="21"/>
+              </w:rPr>
+              <w:t>,</w:t>
+            </w:r>
+            <w:r>
+              <w:rPr>
+                <w:rFonts w:ascii="Arial" w:eastAsia="Arial" w:hAnsi="Arial"/>
+                <w:sz w:val="21"/>
+              </w:rPr>
+              <w:t>Name</w:t>
+            </w:r>
+            <w:proofErr w:type="spellEnd"/>
+            <w:r>
+              <w:rPr>
+                <w:rFonts w:ascii="Arial" w:eastAsia="Arial" w:hAnsi="Arial"/>
+                <w:sz w:val="21"/>
+              </w:rPr>
+              <w:t xml:space="preserve"> Competition, </w:t>
+            </w:r>
+            <w:proofErr w:type="spellStart"/>
+            <w:r>
+              <w:rPr>
+                <w:rFonts w:ascii="Arial" w:eastAsia="Arial" w:hAnsi="Arial"/>
+                <w:sz w:val="21"/>
+              </w:rPr>
+              <w:t>Rank,</w:t>
+            </w:r>
+            <w:r>
+              <w:rPr>
+                <w:rFonts w:ascii="Arial" w:eastAsia="Arial" w:hAnsi="Arial"/>
+                <w:sz w:val="21"/>
+              </w:rPr>
+              <w:t>Competition</w:t>
+            </w:r>
+            <w:proofErr w:type="spellEnd"/>
+            <w:r>
+              <w:rPr>
+                <w:rFonts w:ascii="Arial" w:eastAsia="Arial" w:hAnsi="Arial"/>
+                <w:sz w:val="21"/>
+              </w:rPr>
+              <w:t xml:space="preserve"> </w:t>
+            </w:r>
+            <w:r>
+              <w:rPr>
+                <w:rFonts w:ascii="Arial" w:eastAsia="Arial" w:hAnsi="Arial"/>
+                <w:sz w:val="21"/>
+              </w:rPr>
+              <w:t>L</w:t>
+            </w:r>
+            <w:r>
+              <w:rPr>
+                <w:rFonts w:ascii="Arial" w:eastAsia="Arial" w:hAnsi="Arial"/>
+                <w:sz w:val="21"/>
+              </w:rPr>
+              <w:t>ink</w:t>
+            </w:r>
+          </w:p>
+          <w:p>
+            <w:pPr>
+              <w:pStyle w:val="ListParagraph"/>
+              <w:numPr>
+                <w:ilvl w:val="0"/>
+                <w:numId w:val="6"/>
+              </w:numPr>
+              <w:spacing w:line="303" w:lineRule="exact"/>
+              <w:ind w:right="144"/>
+              <w:rPr>
+                <w:rFonts w:ascii="Arial" w:eastAsia="Arial" w:hAnsi="Arial"/>
+                <w:sz w:val="21"/>
+              </w:rPr>
+            </w:pPr>
+            <w:r>
+              <w:rPr>
+                <w:rFonts w:ascii="Arial" w:eastAsia="Arial" w:hAnsi="Arial"/>
+                <w:sz w:val="21"/>
+              </w:rPr>
+              <w:t>The user click add student</w:t>
+            </w:r>
+            <w:r>
+              <w:rPr>
+                <w:rFonts w:ascii="Arial" w:eastAsia="Arial" w:hAnsi="Arial"/>
+                <w:sz w:val="21"/>
+              </w:rPr>
+              <w:t xml:space="preserve"> or team</w:t>
+            </w:r>
+          </w:p>
+        </w:tc>
+      </w:tr>
+      <w:tr>
+        <w:tc>
+          <w:tcPr>
+            <w:tcW w:w="1795" w:type="dxa"/>
+            <w:tcBorders>
+              <w:top w:val="single" w:sz="4" w:space="0" w:color="auto"/>
+              <w:left w:val="single" w:sz="12" w:space="0" w:color="auto"/>
+              <w:bottom w:val="single" w:sz="4" w:space="0" w:color="auto"/>
+              <w:right w:val="single" w:sz="4" w:space="0" w:color="auto"/>
+            </w:tcBorders>
+            <w:shd w:val="clear" w:color="auto" w:fill="F2F2F2" w:themeFill="background1" w:themeFillShade="F2"/>
+            <w:hideMark/>
+          </w:tcPr>
+          <w:p>
+            <w:pPr>
+              <w:spacing w:line="303" w:lineRule="exact"/>
+              <w:ind w:left="144" w:right="144"/>
+              <w:jc w:val="right"/>
+              <w:rPr>
+                <w:rFonts w:ascii="Times New Roman" w:eastAsia="Times New Roman" w:hAnsi="Times New Roman"/>
+                <w:b/>
+                <w:sz w:val="21"/>
+              </w:rPr>
+            </w:pPr>
+            <w:r>
+              <w:rPr>
+                <w:rFonts w:ascii="Times New Roman" w:eastAsia="Times New Roman" w:hAnsi="Times New Roman"/>
+                <w:b/>
+                <w:sz w:val="21"/>
+              </w:rPr>
+              <w:t>Alternative Flows:</w:t>
+            </w:r>
+          </w:p>
+        </w:tc>
+        <w:tc>
+          <w:tcPr>
+            <w:tcW w:w="7511" w:type="dxa"/>
+            <w:gridSpan w:val="3"/>
+            <w:tcBorders>
+              <w:top w:val="single" w:sz="4" w:space="0" w:color="auto"/>
+              <w:left w:val="single" w:sz="4" w:space="0" w:color="auto"/>
+              <w:bottom w:val="single" w:sz="4" w:space="0" w:color="auto"/>
+              <w:right w:val="single" w:sz="12" w:space="0" w:color="auto"/>
+            </w:tcBorders>
+            <w:hideMark/>
+          </w:tcPr>
+          <w:p>
+            <w:pPr>
+              <w:spacing w:line="303" w:lineRule="exact"/>
+              <w:ind w:right="144"/>
+              <w:rPr>
+                <w:rFonts w:ascii="Arial" w:eastAsia="Arial" w:hAnsi="Arial"/>
+                <w:sz w:val="21"/>
+              </w:rPr>
+            </w:pPr>
+            <w:r>
+              <w:rPr>
+                <w:rFonts w:ascii="Arial" w:eastAsia="Arial" w:hAnsi="Arial"/>
+                <w:sz w:val="21"/>
+              </w:rPr>
+              <w:t>1</w:t>
+            </w:r>
+            <w:r>
+              <w:rPr>
+                <w:rFonts w:ascii="Arial" w:eastAsia="Arial" w:hAnsi="Arial"/>
+                <w:sz w:val="21"/>
+              </w:rPr>
+              <w:t>. The user enters invalid or missing information.</w:t>
+            </w:r>
+          </w:p>
+          <w:p>
+            <w:pPr>
+              <w:pStyle w:val="ListParagraph"/>
+              <w:numPr>
+                <w:ilvl w:val="0"/>
+                <w:numId w:val="22"/>
+              </w:numPr>
+              <w:spacing w:line="303" w:lineRule="exact"/>
+              <w:ind w:right="144"/>
+              <w:rPr>
+                <w:rFonts w:ascii="Arial" w:eastAsia="Arial" w:hAnsi="Arial"/>
+                <w:sz w:val="21"/>
+              </w:rPr>
+            </w:pPr>
+            <w:r>
+              <w:rPr>
+                <w:rFonts w:ascii="Arial" w:eastAsia="Arial" w:hAnsi="Arial"/>
+                <w:sz w:val="21"/>
+              </w:rPr>
+              <w:t xml:space="preserve"> </w:t>
+            </w:r>
+            <w:r>
+              <w:rPr>
+                <w:rFonts w:ascii="Arial" w:eastAsia="Arial" w:hAnsi="Arial"/>
+                <w:sz w:val="21"/>
+              </w:rPr>
+              <w:t xml:space="preserve">The system informs the user about the missing information, and asks </w:t>
+            </w:r>
+            <w:r>
+              <w:rPr>
+                <w:rFonts w:ascii="Arial" w:eastAsia="Arial" w:hAnsi="Arial"/>
+                <w:sz w:val="21"/>
+              </w:rPr>
+              <w:t xml:space="preserve">   </w:t>
+            </w:r>
+          </w:p>
+          <w:p>
+            <w:pPr>
+              <w:spacing w:line="303" w:lineRule="exact"/>
+              <w:ind w:left="144" w:right="144"/>
+              <w:rPr>
+                <w:rFonts w:ascii="Arial" w:eastAsia="Arial" w:hAnsi="Arial"/>
+                <w:sz w:val="21"/>
+              </w:rPr>
+            </w:pPr>
+            <w:r>
+              <w:rPr>
+                <w:rFonts w:ascii="Arial" w:eastAsia="Arial" w:hAnsi="Arial"/>
+                <w:sz w:val="21"/>
+              </w:rPr>
+              <w:t xml:space="preserve">          </w:t>
+            </w:r>
+            <w:r>
+              <w:rPr>
+                <w:rFonts w:ascii="Arial" w:eastAsia="Arial" w:hAnsi="Arial"/>
+                <w:sz w:val="21"/>
+              </w:rPr>
+              <w:t>him or her to try again.</w:t>
+            </w:r>
+          </w:p>
+        </w:tc>
+      </w:tr>
+      <w:tr>
+        <w:tc>
+          <w:tcPr>
+            <w:tcW w:w="1795" w:type="dxa"/>
+            <w:tcBorders>
+              <w:top w:val="single" w:sz="4" w:space="0" w:color="auto"/>
+              <w:left w:val="single" w:sz="12" w:space="0" w:color="auto"/>
+              <w:bottom w:val="single" w:sz="4" w:space="0" w:color="auto"/>
+              <w:right w:val="single" w:sz="4" w:space="0" w:color="auto"/>
+            </w:tcBorders>
+            <w:shd w:val="clear" w:color="auto" w:fill="F2F2F2" w:themeFill="background1" w:themeFillShade="F2"/>
+            <w:hideMark/>
+          </w:tcPr>
+          <w:p>
+            <w:pPr>
+              <w:spacing w:line="303" w:lineRule="exact"/>
+              <w:ind w:left="144" w:right="144"/>
+              <w:jc w:val="right"/>
+              <w:rPr>
+                <w:rFonts w:ascii="Times New Roman" w:eastAsia="Times New Roman" w:hAnsi="Times New Roman"/>
+                <w:b/>
+                <w:sz w:val="21"/>
+              </w:rPr>
+            </w:pPr>
+            <w:r>
+              <w:rPr>
+                <w:rFonts w:ascii="Times New Roman" w:eastAsia="Times New Roman" w:hAnsi="Times New Roman"/>
+                <w:b/>
+                <w:sz w:val="21"/>
+              </w:rPr>
+              <w:t>Exceptions:</w:t>
+            </w:r>
+          </w:p>
+        </w:tc>
+        <w:tc>
+          <w:tcPr>
+            <w:tcW w:w="7511" w:type="dxa"/>
+            <w:gridSpan w:val="3"/>
+            <w:tcBorders>
+              <w:top w:val="single" w:sz="4" w:space="0" w:color="auto"/>
+              <w:left w:val="single" w:sz="4" w:space="0" w:color="auto"/>
+              <w:bottom w:val="single" w:sz="4" w:space="0" w:color="auto"/>
+              <w:right w:val="single" w:sz="12" w:space="0" w:color="auto"/>
+            </w:tcBorders>
+          </w:tcPr>
+          <w:p>
+            <w:pPr>
+              <w:spacing w:line="303" w:lineRule="exact"/>
+              <w:ind w:right="144"/>
+              <w:rPr>
+                <w:rFonts w:ascii="Arial" w:eastAsia="Arial" w:hAnsi="Arial"/>
+                <w:sz w:val="21"/>
+              </w:rPr>
+            </w:pPr>
+          </w:p>
+        </w:tc>
+      </w:tr>
+      <w:tr>
+        <w:tc>
+          <w:tcPr>
+            <w:tcW w:w="1795" w:type="dxa"/>
+            <w:tcBorders>
+              <w:top w:val="single" w:sz="4" w:space="0" w:color="auto"/>
+              <w:left w:val="single" w:sz="12" w:space="0" w:color="auto"/>
+              <w:bottom w:val="single" w:sz="4" w:space="0" w:color="auto"/>
+              <w:right w:val="single" w:sz="4" w:space="0" w:color="auto"/>
+            </w:tcBorders>
+            <w:shd w:val="clear" w:color="auto" w:fill="F2F2F2" w:themeFill="background1" w:themeFillShade="F2"/>
+            <w:hideMark/>
+          </w:tcPr>
+          <w:p>
+            <w:pPr>
+              <w:spacing w:line="303" w:lineRule="exact"/>
+              <w:ind w:left="144" w:right="144"/>
+              <w:jc w:val="right"/>
+              <w:rPr>
+                <w:rFonts w:ascii="Times New Roman" w:eastAsia="Times New Roman" w:hAnsi="Times New Roman"/>
+                <w:b/>
+                <w:sz w:val="21"/>
+              </w:rPr>
+            </w:pPr>
+            <w:r>
+              <w:rPr>
+                <w:rFonts w:ascii="Times New Roman" w:eastAsia="Times New Roman" w:hAnsi="Times New Roman"/>
+                <w:b/>
+                <w:sz w:val="21"/>
+              </w:rPr>
+              <w:t>Assumptions:</w:t>
+            </w:r>
+          </w:p>
+        </w:tc>
+        <w:tc>
+          <w:tcPr>
+            <w:tcW w:w="7511" w:type="dxa"/>
+            <w:gridSpan w:val="3"/>
+            <w:tcBorders>
+              <w:top w:val="single" w:sz="4" w:space="0" w:color="auto"/>
+              <w:left w:val="single" w:sz="4" w:space="0" w:color="auto"/>
+              <w:bottom w:val="single" w:sz="4" w:space="0" w:color="auto"/>
+              <w:right w:val="single" w:sz="12" w:space="0" w:color="auto"/>
+            </w:tcBorders>
+          </w:tcPr>
+          <w:p>
+            <w:pPr>
+              <w:spacing w:line="303" w:lineRule="exact"/>
+              <w:ind w:left="144" w:right="144"/>
+              <w:rPr>
+                <w:rFonts w:ascii="Arial" w:eastAsia="Arial" w:hAnsi="Arial"/>
+                <w:sz w:val="21"/>
+              </w:rPr>
+            </w:pPr>
+          </w:p>
+          <w:p>
+            <w:pPr>
+              <w:spacing w:line="303" w:lineRule="exact"/>
+              <w:ind w:left="144" w:right="144"/>
+              <w:rPr>
+                <w:rFonts w:ascii="Arial" w:eastAsia="Arial" w:hAnsi="Arial"/>
+                <w:sz w:val="21"/>
+              </w:rPr>
+            </w:pPr>
+          </w:p>
+        </w:tc>
+      </w:tr>
+      <w:tr>
+        <w:tc>
+          <w:tcPr>
+            <w:tcW w:w="1795" w:type="dxa"/>
+            <w:tcBorders>
+              <w:top w:val="single" w:sz="4" w:space="0" w:color="auto"/>
+              <w:left w:val="single" w:sz="12" w:space="0" w:color="auto"/>
+              <w:bottom w:val="single" w:sz="12" w:space="0" w:color="auto"/>
+              <w:right w:val="single" w:sz="4" w:space="0" w:color="auto"/>
+            </w:tcBorders>
+            <w:shd w:val="clear" w:color="auto" w:fill="F2F2F2" w:themeFill="background1" w:themeFillShade="F2"/>
+            <w:hideMark/>
+          </w:tcPr>
+          <w:p>
+            <w:pPr>
+              <w:spacing w:line="303" w:lineRule="exact"/>
+              <w:ind w:left="144" w:right="144"/>
+              <w:jc w:val="right"/>
+              <w:rPr>
+                <w:rFonts w:ascii="Times New Roman" w:eastAsia="Times New Roman" w:hAnsi="Times New Roman"/>
+                <w:b/>
+                <w:sz w:val="21"/>
+              </w:rPr>
+            </w:pPr>
+            <w:r>
+              <w:rPr>
+                <w:rFonts w:ascii="Times New Roman" w:eastAsia="Times New Roman" w:hAnsi="Times New Roman"/>
+                <w:b/>
+                <w:sz w:val="21"/>
+              </w:rPr>
+              <w:t>Notes and Issues:</w:t>
+            </w:r>
+          </w:p>
+        </w:tc>
+        <w:tc>
+          <w:tcPr>
+            <w:tcW w:w="7511" w:type="dxa"/>
+            <w:gridSpan w:val="3"/>
+            <w:tcBorders>
+              <w:top w:val="single" w:sz="4" w:space="0" w:color="auto"/>
+              <w:left w:val="single" w:sz="4" w:space="0" w:color="auto"/>
+              <w:bottom w:val="single" w:sz="12" w:space="0" w:color="auto"/>
+              <w:right w:val="single" w:sz="12" w:space="0" w:color="auto"/>
+            </w:tcBorders>
           </w:tcPr>
           <w:p>
             <w:pPr>
@@ -8278,6 +9699,1145 @@
     </w:lvl>
   </w:abstractNum>
   <w:abstractNum w:abstractNumId="1" w15:restartNumberingAfterBreak="0">
+    <w:nsid w:val="05507795"/>
+    <w:multiLevelType w:val="hybridMultilevel"/>
+    <w:tmpl w:val="BDAC07F2"/>
+    <w:lvl w:ilvl="0" w:tplc="0409000F">
+      <w:start w:val="1"/>
+      <w:numFmt w:val="decimal"/>
+      <w:lvlText w:val="%1."/>
+      <w:lvlJc w:val="left"/>
+      <w:pPr>
+        <w:ind w:left="720" w:hanging="360"/>
+      </w:pPr>
+    </w:lvl>
+    <w:lvl w:ilvl="1" w:tplc="04090019" w:tentative="1">
+      <w:start w:val="1"/>
+      <w:numFmt w:val="lowerLetter"/>
+      <w:lvlText w:val="%2."/>
+      <w:lvlJc w:val="left"/>
+      <w:pPr>
+        <w:ind w:left="1440" w:hanging="360"/>
+      </w:pPr>
+    </w:lvl>
+    <w:lvl w:ilvl="2" w:tplc="0409001B" w:tentative="1">
+      <w:start w:val="1"/>
+      <w:numFmt w:val="lowerRoman"/>
+      <w:lvlText w:val="%3."/>
+      <w:lvlJc w:val="right"/>
+      <w:pPr>
+        <w:ind w:left="2160" w:hanging="180"/>
+      </w:pPr>
+    </w:lvl>
+    <w:lvl w:ilvl="3" w:tplc="0409000F" w:tentative="1">
+      <w:start w:val="1"/>
+      <w:numFmt w:val="decimal"/>
+      <w:lvlText w:val="%4."/>
+      <w:lvlJc w:val="left"/>
+      <w:pPr>
+        <w:ind w:left="2880" w:hanging="360"/>
+      </w:pPr>
+    </w:lvl>
+    <w:lvl w:ilvl="4" w:tplc="04090019" w:tentative="1">
+      <w:start w:val="1"/>
+      <w:numFmt w:val="lowerLetter"/>
+      <w:lvlText w:val="%5."/>
+      <w:lvlJc w:val="left"/>
+      <w:pPr>
+        <w:ind w:left="3600" w:hanging="360"/>
+      </w:pPr>
+    </w:lvl>
+    <w:lvl w:ilvl="5" w:tplc="0409001B" w:tentative="1">
+      <w:start w:val="1"/>
+      <w:numFmt w:val="lowerRoman"/>
+      <w:lvlText w:val="%6."/>
+      <w:lvlJc w:val="right"/>
+      <w:pPr>
+        <w:ind w:left="4320" w:hanging="180"/>
+      </w:pPr>
+    </w:lvl>
+    <w:lvl w:ilvl="6" w:tplc="0409000F" w:tentative="1">
+      <w:start w:val="1"/>
+      <w:numFmt w:val="decimal"/>
+      <w:lvlText w:val="%7."/>
+      <w:lvlJc w:val="left"/>
+      <w:pPr>
+        <w:ind w:left="5040" w:hanging="360"/>
+      </w:pPr>
+    </w:lvl>
+    <w:lvl w:ilvl="7" w:tplc="04090019" w:tentative="1">
+      <w:start w:val="1"/>
+      <w:numFmt w:val="lowerLetter"/>
+      <w:lvlText w:val="%8."/>
+      <w:lvlJc w:val="left"/>
+      <w:pPr>
+        <w:ind w:left="5760" w:hanging="360"/>
+      </w:pPr>
+    </w:lvl>
+    <w:lvl w:ilvl="8" w:tplc="0409001B" w:tentative="1">
+      <w:start w:val="1"/>
+      <w:numFmt w:val="lowerRoman"/>
+      <w:lvlText w:val="%9."/>
+      <w:lvlJc w:val="right"/>
+      <w:pPr>
+        <w:ind w:left="6480" w:hanging="180"/>
+      </w:pPr>
+    </w:lvl>
+  </w:abstractNum>
+  <w:abstractNum w:abstractNumId="2" w15:restartNumberingAfterBreak="0">
+    <w:nsid w:val="07A21248"/>
+    <w:multiLevelType w:val="hybridMultilevel"/>
+    <w:tmpl w:val="4D30BC92"/>
+    <w:lvl w:ilvl="0" w:tplc="FFFFFFFF">
+      <w:start w:val="1"/>
+      <w:numFmt w:val="lowerLetter"/>
+      <w:lvlText w:val="%1)"/>
+      <w:lvlJc w:val="left"/>
+      <w:pPr>
+        <w:ind w:left="732" w:hanging="360"/>
+      </w:pPr>
+      <w:rPr>
+        <w:rFonts w:hint="default"/>
+      </w:rPr>
+    </w:lvl>
+    <w:lvl w:ilvl="1" w:tplc="FFFFFFFF" w:tentative="1">
+      <w:start w:val="1"/>
+      <w:numFmt w:val="lowerLetter"/>
+      <w:lvlText w:val="%2."/>
+      <w:lvlJc w:val="left"/>
+      <w:pPr>
+        <w:ind w:left="1452" w:hanging="360"/>
+      </w:pPr>
+    </w:lvl>
+    <w:lvl w:ilvl="2" w:tplc="FFFFFFFF" w:tentative="1">
+      <w:start w:val="1"/>
+      <w:numFmt w:val="lowerRoman"/>
+      <w:lvlText w:val="%3."/>
+      <w:lvlJc w:val="right"/>
+      <w:pPr>
+        <w:ind w:left="2172" w:hanging="180"/>
+      </w:pPr>
+    </w:lvl>
+    <w:lvl w:ilvl="3" w:tplc="FFFFFFFF" w:tentative="1">
+      <w:start w:val="1"/>
+      <w:numFmt w:val="decimal"/>
+      <w:lvlText w:val="%4."/>
+      <w:lvlJc w:val="left"/>
+      <w:pPr>
+        <w:ind w:left="2892" w:hanging="360"/>
+      </w:pPr>
+    </w:lvl>
+    <w:lvl w:ilvl="4" w:tplc="FFFFFFFF" w:tentative="1">
+      <w:start w:val="1"/>
+      <w:numFmt w:val="lowerLetter"/>
+      <w:lvlText w:val="%5."/>
+      <w:lvlJc w:val="left"/>
+      <w:pPr>
+        <w:ind w:left="3612" w:hanging="360"/>
+      </w:pPr>
+    </w:lvl>
+    <w:lvl w:ilvl="5" w:tplc="FFFFFFFF" w:tentative="1">
+      <w:start w:val="1"/>
+      <w:numFmt w:val="lowerRoman"/>
+      <w:lvlText w:val="%6."/>
+      <w:lvlJc w:val="right"/>
+      <w:pPr>
+        <w:ind w:left="4332" w:hanging="180"/>
+      </w:pPr>
+    </w:lvl>
+    <w:lvl w:ilvl="6" w:tplc="FFFFFFFF" w:tentative="1">
+      <w:start w:val="1"/>
+      <w:numFmt w:val="decimal"/>
+      <w:lvlText w:val="%7."/>
+      <w:lvlJc w:val="left"/>
+      <w:pPr>
+        <w:ind w:left="5052" w:hanging="360"/>
+      </w:pPr>
+    </w:lvl>
+    <w:lvl w:ilvl="7" w:tplc="FFFFFFFF" w:tentative="1">
+      <w:start w:val="1"/>
+      <w:numFmt w:val="lowerLetter"/>
+      <w:lvlText w:val="%8."/>
+      <w:lvlJc w:val="left"/>
+      <w:pPr>
+        <w:ind w:left="5772" w:hanging="360"/>
+      </w:pPr>
+    </w:lvl>
+    <w:lvl w:ilvl="8" w:tplc="FFFFFFFF" w:tentative="1">
+      <w:start w:val="1"/>
+      <w:numFmt w:val="lowerRoman"/>
+      <w:lvlText w:val="%9."/>
+      <w:lvlJc w:val="right"/>
+      <w:pPr>
+        <w:ind w:left="6492" w:hanging="180"/>
+      </w:pPr>
+    </w:lvl>
+  </w:abstractNum>
+  <w:abstractNum w:abstractNumId="3" w15:restartNumberingAfterBreak="0">
+    <w:nsid w:val="0EF75C43"/>
+    <w:multiLevelType w:val="hybridMultilevel"/>
+    <w:tmpl w:val="5D120192"/>
+    <w:lvl w:ilvl="0" w:tplc="0409000F">
+      <w:start w:val="1"/>
+      <w:numFmt w:val="decimal"/>
+      <w:lvlText w:val="%1."/>
+      <w:lvlJc w:val="left"/>
+      <w:pPr>
+        <w:ind w:left="720" w:hanging="360"/>
+      </w:pPr>
+    </w:lvl>
+    <w:lvl w:ilvl="1" w:tplc="04090019" w:tentative="1">
+      <w:start w:val="1"/>
+      <w:numFmt w:val="lowerLetter"/>
+      <w:lvlText w:val="%2."/>
+      <w:lvlJc w:val="left"/>
+      <w:pPr>
+        <w:ind w:left="1440" w:hanging="360"/>
+      </w:pPr>
+    </w:lvl>
+    <w:lvl w:ilvl="2" w:tplc="0409001B" w:tentative="1">
+      <w:start w:val="1"/>
+      <w:numFmt w:val="lowerRoman"/>
+      <w:lvlText w:val="%3."/>
+      <w:lvlJc w:val="right"/>
+      <w:pPr>
+        <w:ind w:left="2160" w:hanging="180"/>
+      </w:pPr>
+    </w:lvl>
+    <w:lvl w:ilvl="3" w:tplc="0409000F" w:tentative="1">
+      <w:start w:val="1"/>
+      <w:numFmt w:val="decimal"/>
+      <w:lvlText w:val="%4."/>
+      <w:lvlJc w:val="left"/>
+      <w:pPr>
+        <w:ind w:left="2880" w:hanging="360"/>
+      </w:pPr>
+    </w:lvl>
+    <w:lvl w:ilvl="4" w:tplc="04090019" w:tentative="1">
+      <w:start w:val="1"/>
+      <w:numFmt w:val="lowerLetter"/>
+      <w:lvlText w:val="%5."/>
+      <w:lvlJc w:val="left"/>
+      <w:pPr>
+        <w:ind w:left="3600" w:hanging="360"/>
+      </w:pPr>
+    </w:lvl>
+    <w:lvl w:ilvl="5" w:tplc="0409001B" w:tentative="1">
+      <w:start w:val="1"/>
+      <w:numFmt w:val="lowerRoman"/>
+      <w:lvlText w:val="%6."/>
+      <w:lvlJc w:val="right"/>
+      <w:pPr>
+        <w:ind w:left="4320" w:hanging="180"/>
+      </w:pPr>
+    </w:lvl>
+    <w:lvl w:ilvl="6" w:tplc="0409000F" w:tentative="1">
+      <w:start w:val="1"/>
+      <w:numFmt w:val="decimal"/>
+      <w:lvlText w:val="%7."/>
+      <w:lvlJc w:val="left"/>
+      <w:pPr>
+        <w:ind w:left="5040" w:hanging="360"/>
+      </w:pPr>
+    </w:lvl>
+    <w:lvl w:ilvl="7" w:tplc="04090019" w:tentative="1">
+      <w:start w:val="1"/>
+      <w:numFmt w:val="lowerLetter"/>
+      <w:lvlText w:val="%8."/>
+      <w:lvlJc w:val="left"/>
+      <w:pPr>
+        <w:ind w:left="5760" w:hanging="360"/>
+      </w:pPr>
+    </w:lvl>
+    <w:lvl w:ilvl="8" w:tplc="0409001B" w:tentative="1">
+      <w:start w:val="1"/>
+      <w:numFmt w:val="lowerRoman"/>
+      <w:lvlText w:val="%9."/>
+      <w:lvlJc w:val="right"/>
+      <w:pPr>
+        <w:ind w:left="6480" w:hanging="180"/>
+      </w:pPr>
+    </w:lvl>
+  </w:abstractNum>
+  <w:abstractNum w:abstractNumId="4" w15:restartNumberingAfterBreak="0">
+    <w:nsid w:val="20EF2FE3"/>
+    <w:multiLevelType w:val="hybridMultilevel"/>
+    <w:tmpl w:val="A1FA78A0"/>
+    <w:lvl w:ilvl="0" w:tplc="0409000F">
+      <w:start w:val="1"/>
+      <w:numFmt w:val="decimal"/>
+      <w:lvlText w:val="%1."/>
+      <w:lvlJc w:val="left"/>
+      <w:pPr>
+        <w:ind w:left="720" w:hanging="360"/>
+      </w:pPr>
+      <w:rPr>
+        <w:rFonts w:hint="default"/>
+      </w:rPr>
+    </w:lvl>
+    <w:lvl w:ilvl="1" w:tplc="04090019" w:tentative="1">
+      <w:start w:val="1"/>
+      <w:numFmt w:val="lowerLetter"/>
+      <w:lvlText w:val="%2."/>
+      <w:lvlJc w:val="left"/>
+      <w:pPr>
+        <w:ind w:left="1440" w:hanging="360"/>
+      </w:pPr>
+    </w:lvl>
+    <w:lvl w:ilvl="2" w:tplc="0409001B" w:tentative="1">
+      <w:start w:val="1"/>
+      <w:numFmt w:val="lowerRoman"/>
+      <w:lvlText w:val="%3."/>
+      <w:lvlJc w:val="right"/>
+      <w:pPr>
+        <w:ind w:left="2160" w:hanging="180"/>
+      </w:pPr>
+    </w:lvl>
+    <w:lvl w:ilvl="3" w:tplc="0409000F" w:tentative="1">
+      <w:start w:val="1"/>
+      <w:numFmt w:val="decimal"/>
+      <w:lvlText w:val="%4."/>
+      <w:lvlJc w:val="left"/>
+      <w:pPr>
+        <w:ind w:left="2880" w:hanging="360"/>
+      </w:pPr>
+    </w:lvl>
+    <w:lvl w:ilvl="4" w:tplc="04090019" w:tentative="1">
+      <w:start w:val="1"/>
+      <w:numFmt w:val="lowerLetter"/>
+      <w:lvlText w:val="%5."/>
+      <w:lvlJc w:val="left"/>
+      <w:pPr>
+        <w:ind w:left="3600" w:hanging="360"/>
+      </w:pPr>
+    </w:lvl>
+    <w:lvl w:ilvl="5" w:tplc="0409001B" w:tentative="1">
+      <w:start w:val="1"/>
+      <w:numFmt w:val="lowerRoman"/>
+      <w:lvlText w:val="%6."/>
+      <w:lvlJc w:val="right"/>
+      <w:pPr>
+        <w:ind w:left="4320" w:hanging="180"/>
+      </w:pPr>
+    </w:lvl>
+    <w:lvl w:ilvl="6" w:tplc="0409000F" w:tentative="1">
+      <w:start w:val="1"/>
+      <w:numFmt w:val="decimal"/>
+      <w:lvlText w:val="%7."/>
+      <w:lvlJc w:val="left"/>
+      <w:pPr>
+        <w:ind w:left="5040" w:hanging="360"/>
+      </w:pPr>
+    </w:lvl>
+    <w:lvl w:ilvl="7" w:tplc="04090019" w:tentative="1">
+      <w:start w:val="1"/>
+      <w:numFmt w:val="lowerLetter"/>
+      <w:lvlText w:val="%8."/>
+      <w:lvlJc w:val="left"/>
+      <w:pPr>
+        <w:ind w:left="5760" w:hanging="360"/>
+      </w:pPr>
+    </w:lvl>
+    <w:lvl w:ilvl="8" w:tplc="0409001B" w:tentative="1">
+      <w:start w:val="1"/>
+      <w:numFmt w:val="lowerRoman"/>
+      <w:lvlText w:val="%9."/>
+      <w:lvlJc w:val="right"/>
+      <w:pPr>
+        <w:ind w:left="6480" w:hanging="180"/>
+      </w:pPr>
+    </w:lvl>
+  </w:abstractNum>
+  <w:abstractNum w:abstractNumId="5" w15:restartNumberingAfterBreak="0">
+    <w:nsid w:val="246A4273"/>
+    <w:multiLevelType w:val="hybridMultilevel"/>
+    <w:tmpl w:val="B08A16D8"/>
+    <w:lvl w:ilvl="0" w:tplc="0409000F">
+      <w:start w:val="1"/>
+      <w:numFmt w:val="decimal"/>
+      <w:lvlText w:val="%1."/>
+      <w:lvlJc w:val="left"/>
+      <w:pPr>
+        <w:ind w:left="720" w:hanging="360"/>
+      </w:pPr>
+      <w:rPr>
+        <w:rFonts w:hint="default"/>
+      </w:rPr>
+    </w:lvl>
+    <w:lvl w:ilvl="1" w:tplc="04090019" w:tentative="1">
+      <w:start w:val="1"/>
+      <w:numFmt w:val="lowerLetter"/>
+      <w:lvlText w:val="%2."/>
+      <w:lvlJc w:val="left"/>
+      <w:pPr>
+        <w:ind w:left="1440" w:hanging="360"/>
+      </w:pPr>
+    </w:lvl>
+    <w:lvl w:ilvl="2" w:tplc="0409001B" w:tentative="1">
+      <w:start w:val="1"/>
+      <w:numFmt w:val="lowerRoman"/>
+      <w:lvlText w:val="%3."/>
+      <w:lvlJc w:val="right"/>
+      <w:pPr>
+        <w:ind w:left="2160" w:hanging="180"/>
+      </w:pPr>
+    </w:lvl>
+    <w:lvl w:ilvl="3" w:tplc="0409000F" w:tentative="1">
+      <w:start w:val="1"/>
+      <w:numFmt w:val="decimal"/>
+      <w:lvlText w:val="%4."/>
+      <w:lvlJc w:val="left"/>
+      <w:pPr>
+        <w:ind w:left="2880" w:hanging="360"/>
+      </w:pPr>
+    </w:lvl>
+    <w:lvl w:ilvl="4" w:tplc="04090019" w:tentative="1">
+      <w:start w:val="1"/>
+      <w:numFmt w:val="lowerLetter"/>
+      <w:lvlText w:val="%5."/>
+      <w:lvlJc w:val="left"/>
+      <w:pPr>
+        <w:ind w:left="3600" w:hanging="360"/>
+      </w:pPr>
+    </w:lvl>
+    <w:lvl w:ilvl="5" w:tplc="0409001B" w:tentative="1">
+      <w:start w:val="1"/>
+      <w:numFmt w:val="lowerRoman"/>
+      <w:lvlText w:val="%6."/>
+      <w:lvlJc w:val="right"/>
+      <w:pPr>
+        <w:ind w:left="4320" w:hanging="180"/>
+      </w:pPr>
+    </w:lvl>
+    <w:lvl w:ilvl="6" w:tplc="0409000F" w:tentative="1">
+      <w:start w:val="1"/>
+      <w:numFmt w:val="decimal"/>
+      <w:lvlText w:val="%7."/>
+      <w:lvlJc w:val="left"/>
+      <w:pPr>
+        <w:ind w:left="5040" w:hanging="360"/>
+      </w:pPr>
+    </w:lvl>
+    <w:lvl w:ilvl="7" w:tplc="04090019" w:tentative="1">
+      <w:start w:val="1"/>
+      <w:numFmt w:val="lowerLetter"/>
+      <w:lvlText w:val="%8."/>
+      <w:lvlJc w:val="left"/>
+      <w:pPr>
+        <w:ind w:left="5760" w:hanging="360"/>
+      </w:pPr>
+    </w:lvl>
+    <w:lvl w:ilvl="8" w:tplc="0409001B" w:tentative="1">
+      <w:start w:val="1"/>
+      <w:numFmt w:val="lowerRoman"/>
+      <w:lvlText w:val="%9."/>
+      <w:lvlJc w:val="right"/>
+      <w:pPr>
+        <w:ind w:left="6480" w:hanging="180"/>
+      </w:pPr>
+    </w:lvl>
+  </w:abstractNum>
+  <w:abstractNum w:abstractNumId="6" w15:restartNumberingAfterBreak="0">
+    <w:nsid w:val="2D3638BA"/>
+    <w:multiLevelType w:val="hybridMultilevel"/>
+    <w:tmpl w:val="0BC4DD38"/>
+    <w:lvl w:ilvl="0" w:tplc="0409000F">
+      <w:start w:val="1"/>
+      <w:numFmt w:val="decimal"/>
+      <w:lvlText w:val="%1."/>
+      <w:lvlJc w:val="left"/>
+      <w:pPr>
+        <w:ind w:left="720" w:hanging="360"/>
+      </w:pPr>
+    </w:lvl>
+    <w:lvl w:ilvl="1" w:tplc="04090019" w:tentative="1">
+      <w:start w:val="1"/>
+      <w:numFmt w:val="lowerLetter"/>
+      <w:lvlText w:val="%2."/>
+      <w:lvlJc w:val="left"/>
+      <w:pPr>
+        <w:ind w:left="1440" w:hanging="360"/>
+      </w:pPr>
+    </w:lvl>
+    <w:lvl w:ilvl="2" w:tplc="0409001B" w:tentative="1">
+      <w:start w:val="1"/>
+      <w:numFmt w:val="lowerRoman"/>
+      <w:lvlText w:val="%3."/>
+      <w:lvlJc w:val="right"/>
+      <w:pPr>
+        <w:ind w:left="2160" w:hanging="180"/>
+      </w:pPr>
+    </w:lvl>
+    <w:lvl w:ilvl="3" w:tplc="0409000F" w:tentative="1">
+      <w:start w:val="1"/>
+      <w:numFmt w:val="decimal"/>
+      <w:lvlText w:val="%4."/>
+      <w:lvlJc w:val="left"/>
+      <w:pPr>
+        <w:ind w:left="2880" w:hanging="360"/>
+      </w:pPr>
+    </w:lvl>
+    <w:lvl w:ilvl="4" w:tplc="04090019" w:tentative="1">
+      <w:start w:val="1"/>
+      <w:numFmt w:val="lowerLetter"/>
+      <w:lvlText w:val="%5."/>
+      <w:lvlJc w:val="left"/>
+      <w:pPr>
+        <w:ind w:left="3600" w:hanging="360"/>
+      </w:pPr>
+    </w:lvl>
+    <w:lvl w:ilvl="5" w:tplc="0409001B" w:tentative="1">
+      <w:start w:val="1"/>
+      <w:numFmt w:val="lowerRoman"/>
+      <w:lvlText w:val="%6."/>
+      <w:lvlJc w:val="right"/>
+      <w:pPr>
+        <w:ind w:left="4320" w:hanging="180"/>
+      </w:pPr>
+    </w:lvl>
+    <w:lvl w:ilvl="6" w:tplc="0409000F" w:tentative="1">
+      <w:start w:val="1"/>
+      <w:numFmt w:val="decimal"/>
+      <w:lvlText w:val="%7."/>
+      <w:lvlJc w:val="left"/>
+      <w:pPr>
+        <w:ind w:left="5040" w:hanging="360"/>
+      </w:pPr>
+    </w:lvl>
+    <w:lvl w:ilvl="7" w:tplc="04090019" w:tentative="1">
+      <w:start w:val="1"/>
+      <w:numFmt w:val="lowerLetter"/>
+      <w:lvlText w:val="%8."/>
+      <w:lvlJc w:val="left"/>
+      <w:pPr>
+        <w:ind w:left="5760" w:hanging="360"/>
+      </w:pPr>
+    </w:lvl>
+    <w:lvl w:ilvl="8" w:tplc="0409001B" w:tentative="1">
+      <w:start w:val="1"/>
+      <w:numFmt w:val="lowerRoman"/>
+      <w:lvlText w:val="%9."/>
+      <w:lvlJc w:val="right"/>
+      <w:pPr>
+        <w:ind w:left="6480" w:hanging="180"/>
+      </w:pPr>
+    </w:lvl>
+  </w:abstractNum>
+  <w:abstractNum w:abstractNumId="7" w15:restartNumberingAfterBreak="0">
+    <w:nsid w:val="2FAD299B"/>
+    <w:multiLevelType w:val="hybridMultilevel"/>
+    <w:tmpl w:val="1FE6075E"/>
+    <w:lvl w:ilvl="0" w:tplc="0409000F">
+      <w:start w:val="1"/>
+      <w:numFmt w:val="decimal"/>
+      <w:lvlText w:val="%1."/>
+      <w:lvlJc w:val="left"/>
+      <w:pPr>
+        <w:ind w:left="720" w:hanging="360"/>
+      </w:pPr>
+      <w:rPr>
+        <w:rFonts w:hint="default"/>
+      </w:rPr>
+    </w:lvl>
+    <w:lvl w:ilvl="1" w:tplc="04090019" w:tentative="1">
+      <w:start w:val="1"/>
+      <w:numFmt w:val="lowerLetter"/>
+      <w:lvlText w:val="%2."/>
+      <w:lvlJc w:val="left"/>
+      <w:pPr>
+        <w:ind w:left="1440" w:hanging="360"/>
+      </w:pPr>
+    </w:lvl>
+    <w:lvl w:ilvl="2" w:tplc="0409001B" w:tentative="1">
+      <w:start w:val="1"/>
+      <w:numFmt w:val="lowerRoman"/>
+      <w:lvlText w:val="%3."/>
+      <w:lvlJc w:val="right"/>
+      <w:pPr>
+        <w:ind w:left="2160" w:hanging="180"/>
+      </w:pPr>
+    </w:lvl>
+    <w:lvl w:ilvl="3" w:tplc="0409000F" w:tentative="1">
+      <w:start w:val="1"/>
+      <w:numFmt w:val="decimal"/>
+      <w:lvlText w:val="%4."/>
+      <w:lvlJc w:val="left"/>
+      <w:pPr>
+        <w:ind w:left="2880" w:hanging="360"/>
+      </w:pPr>
+    </w:lvl>
+    <w:lvl w:ilvl="4" w:tplc="04090019" w:tentative="1">
+      <w:start w:val="1"/>
+      <w:numFmt w:val="lowerLetter"/>
+      <w:lvlText w:val="%5."/>
+      <w:lvlJc w:val="left"/>
+      <w:pPr>
+        <w:ind w:left="3600" w:hanging="360"/>
+      </w:pPr>
+    </w:lvl>
+    <w:lvl w:ilvl="5" w:tplc="0409001B" w:tentative="1">
+      <w:start w:val="1"/>
+      <w:numFmt w:val="lowerRoman"/>
+      <w:lvlText w:val="%6."/>
+      <w:lvlJc w:val="right"/>
+      <w:pPr>
+        <w:ind w:left="4320" w:hanging="180"/>
+      </w:pPr>
+    </w:lvl>
+    <w:lvl w:ilvl="6" w:tplc="0409000F" w:tentative="1">
+      <w:start w:val="1"/>
+      <w:numFmt w:val="decimal"/>
+      <w:lvlText w:val="%7."/>
+      <w:lvlJc w:val="left"/>
+      <w:pPr>
+        <w:ind w:left="5040" w:hanging="360"/>
+      </w:pPr>
+    </w:lvl>
+    <w:lvl w:ilvl="7" w:tplc="04090019" w:tentative="1">
+      <w:start w:val="1"/>
+      <w:numFmt w:val="lowerLetter"/>
+      <w:lvlText w:val="%8."/>
+      <w:lvlJc w:val="left"/>
+      <w:pPr>
+        <w:ind w:left="5760" w:hanging="360"/>
+      </w:pPr>
+    </w:lvl>
+    <w:lvl w:ilvl="8" w:tplc="0409001B" w:tentative="1">
+      <w:start w:val="1"/>
+      <w:numFmt w:val="lowerRoman"/>
+      <w:lvlText w:val="%9."/>
+      <w:lvlJc w:val="right"/>
+      <w:pPr>
+        <w:ind w:left="6480" w:hanging="180"/>
+      </w:pPr>
+    </w:lvl>
+  </w:abstractNum>
+  <w:abstractNum w:abstractNumId="8" w15:restartNumberingAfterBreak="0">
+    <w:nsid w:val="30403D54"/>
+    <w:multiLevelType w:val="hybridMultilevel"/>
+    <w:tmpl w:val="93D492B6"/>
+    <w:lvl w:ilvl="0" w:tplc="0409000F">
+      <w:start w:val="1"/>
+      <w:numFmt w:val="decimal"/>
+      <w:lvlText w:val="%1."/>
+      <w:lvlJc w:val="left"/>
+      <w:pPr>
+        <w:ind w:left="720" w:hanging="360"/>
+      </w:pPr>
+      <w:rPr>
+        <w:rFonts w:hint="default"/>
+      </w:rPr>
+    </w:lvl>
+    <w:lvl w:ilvl="1" w:tplc="04090019" w:tentative="1">
+      <w:start w:val="1"/>
+      <w:numFmt w:val="lowerLetter"/>
+      <w:lvlText w:val="%2."/>
+      <w:lvlJc w:val="left"/>
+      <w:pPr>
+        <w:ind w:left="1440" w:hanging="360"/>
+      </w:pPr>
+    </w:lvl>
+    <w:lvl w:ilvl="2" w:tplc="0409001B" w:tentative="1">
+      <w:start w:val="1"/>
+      <w:numFmt w:val="lowerRoman"/>
+      <w:lvlText w:val="%3."/>
+      <w:lvlJc w:val="right"/>
+      <w:pPr>
+        <w:ind w:left="2160" w:hanging="180"/>
+      </w:pPr>
+    </w:lvl>
+    <w:lvl w:ilvl="3" w:tplc="0409000F" w:tentative="1">
+      <w:start w:val="1"/>
+      <w:numFmt w:val="decimal"/>
+      <w:lvlText w:val="%4."/>
+      <w:lvlJc w:val="left"/>
+      <w:pPr>
+        <w:ind w:left="2880" w:hanging="360"/>
+      </w:pPr>
+    </w:lvl>
+    <w:lvl w:ilvl="4" w:tplc="04090019" w:tentative="1">
+      <w:start w:val="1"/>
+      <w:numFmt w:val="lowerLetter"/>
+      <w:lvlText w:val="%5."/>
+      <w:lvlJc w:val="left"/>
+      <w:pPr>
+        <w:ind w:left="3600" w:hanging="360"/>
+      </w:pPr>
+    </w:lvl>
+    <w:lvl w:ilvl="5" w:tplc="0409001B" w:tentative="1">
+      <w:start w:val="1"/>
+      <w:numFmt w:val="lowerRoman"/>
+      <w:lvlText w:val="%6."/>
+      <w:lvlJc w:val="right"/>
+      <w:pPr>
+        <w:ind w:left="4320" w:hanging="180"/>
+      </w:pPr>
+    </w:lvl>
+    <w:lvl w:ilvl="6" w:tplc="0409000F" w:tentative="1">
+      <w:start w:val="1"/>
+      <w:numFmt w:val="decimal"/>
+      <w:lvlText w:val="%7."/>
+      <w:lvlJc w:val="left"/>
+      <w:pPr>
+        <w:ind w:left="5040" w:hanging="360"/>
+      </w:pPr>
+    </w:lvl>
+    <w:lvl w:ilvl="7" w:tplc="04090019" w:tentative="1">
+      <w:start w:val="1"/>
+      <w:numFmt w:val="lowerLetter"/>
+      <w:lvlText w:val="%8."/>
+      <w:lvlJc w:val="left"/>
+      <w:pPr>
+        <w:ind w:left="5760" w:hanging="360"/>
+      </w:pPr>
+    </w:lvl>
+    <w:lvl w:ilvl="8" w:tplc="0409001B" w:tentative="1">
+      <w:start w:val="1"/>
+      <w:numFmt w:val="lowerRoman"/>
+      <w:lvlText w:val="%9."/>
+      <w:lvlJc w:val="right"/>
+      <w:pPr>
+        <w:ind w:left="6480" w:hanging="180"/>
+      </w:pPr>
+    </w:lvl>
+  </w:abstractNum>
+  <w:abstractNum w:abstractNumId="9" w15:restartNumberingAfterBreak="0">
+    <w:nsid w:val="3376656A"/>
+    <w:multiLevelType w:val="hybridMultilevel"/>
+    <w:tmpl w:val="AE489558"/>
+    <w:lvl w:ilvl="0" w:tplc="0409000F">
+      <w:start w:val="1"/>
+      <w:numFmt w:val="decimal"/>
+      <w:lvlText w:val="%1."/>
+      <w:lvlJc w:val="left"/>
+      <w:pPr>
+        <w:ind w:left="720" w:hanging="360"/>
+      </w:pPr>
+    </w:lvl>
+    <w:lvl w:ilvl="1" w:tplc="04090019" w:tentative="1">
+      <w:start w:val="1"/>
+      <w:numFmt w:val="lowerLetter"/>
+      <w:lvlText w:val="%2."/>
+      <w:lvlJc w:val="left"/>
+      <w:pPr>
+        <w:ind w:left="1440" w:hanging="360"/>
+      </w:pPr>
+    </w:lvl>
+    <w:lvl w:ilvl="2" w:tplc="0409001B" w:tentative="1">
+      <w:start w:val="1"/>
+      <w:numFmt w:val="lowerRoman"/>
+      <w:lvlText w:val="%3."/>
+      <w:lvlJc w:val="right"/>
+      <w:pPr>
+        <w:ind w:left="2160" w:hanging="180"/>
+      </w:pPr>
+    </w:lvl>
+    <w:lvl w:ilvl="3" w:tplc="0409000F" w:tentative="1">
+      <w:start w:val="1"/>
+      <w:numFmt w:val="decimal"/>
+      <w:lvlText w:val="%4."/>
+      <w:lvlJc w:val="left"/>
+      <w:pPr>
+        <w:ind w:left="2880" w:hanging="360"/>
+      </w:pPr>
+    </w:lvl>
+    <w:lvl w:ilvl="4" w:tplc="04090019" w:tentative="1">
+      <w:start w:val="1"/>
+      <w:numFmt w:val="lowerLetter"/>
+      <w:lvlText w:val="%5."/>
+      <w:lvlJc w:val="left"/>
+      <w:pPr>
+        <w:ind w:left="3600" w:hanging="360"/>
+      </w:pPr>
+    </w:lvl>
+    <w:lvl w:ilvl="5" w:tplc="0409001B" w:tentative="1">
+      <w:start w:val="1"/>
+      <w:numFmt w:val="lowerRoman"/>
+      <w:lvlText w:val="%6."/>
+      <w:lvlJc w:val="right"/>
+      <w:pPr>
+        <w:ind w:left="4320" w:hanging="180"/>
+      </w:pPr>
+    </w:lvl>
+    <w:lvl w:ilvl="6" w:tplc="0409000F" w:tentative="1">
+      <w:start w:val="1"/>
+      <w:numFmt w:val="decimal"/>
+      <w:lvlText w:val="%7."/>
+      <w:lvlJc w:val="left"/>
+      <w:pPr>
+        <w:ind w:left="5040" w:hanging="360"/>
+      </w:pPr>
+    </w:lvl>
+    <w:lvl w:ilvl="7" w:tplc="04090019" w:tentative="1">
+      <w:start w:val="1"/>
+      <w:numFmt w:val="lowerLetter"/>
+      <w:lvlText w:val="%8."/>
+      <w:lvlJc w:val="left"/>
+      <w:pPr>
+        <w:ind w:left="5760" w:hanging="360"/>
+      </w:pPr>
+    </w:lvl>
+    <w:lvl w:ilvl="8" w:tplc="0409001B" w:tentative="1">
+      <w:start w:val="1"/>
+      <w:numFmt w:val="lowerRoman"/>
+      <w:lvlText w:val="%9."/>
+      <w:lvlJc w:val="right"/>
+      <w:pPr>
+        <w:ind w:left="6480" w:hanging="180"/>
+      </w:pPr>
+    </w:lvl>
+  </w:abstractNum>
+  <w:abstractNum w:abstractNumId="10" w15:restartNumberingAfterBreak="0">
+    <w:nsid w:val="3A77395E"/>
+    <w:multiLevelType w:val="hybridMultilevel"/>
+    <w:tmpl w:val="B652DDFE"/>
+    <w:lvl w:ilvl="0" w:tplc="0409000F">
+      <w:start w:val="1"/>
+      <w:numFmt w:val="decimal"/>
+      <w:lvlText w:val="%1."/>
+      <w:lvlJc w:val="left"/>
+      <w:pPr>
+        <w:ind w:left="720" w:hanging="360"/>
+      </w:pPr>
+      <w:rPr>
+        <w:rFonts w:hint="default"/>
+      </w:rPr>
+    </w:lvl>
+    <w:lvl w:ilvl="1" w:tplc="04090019" w:tentative="1">
+      <w:start w:val="1"/>
+      <w:numFmt w:val="lowerLetter"/>
+      <w:lvlText w:val="%2."/>
+      <w:lvlJc w:val="left"/>
+      <w:pPr>
+        <w:ind w:left="1440" w:hanging="360"/>
+      </w:pPr>
+    </w:lvl>
+    <w:lvl w:ilvl="2" w:tplc="0409001B" w:tentative="1">
+      <w:start w:val="1"/>
+      <w:numFmt w:val="lowerRoman"/>
+      <w:lvlText w:val="%3."/>
+      <w:lvlJc w:val="right"/>
+      <w:pPr>
+        <w:ind w:left="2160" w:hanging="180"/>
+      </w:pPr>
+    </w:lvl>
+    <w:lvl w:ilvl="3" w:tplc="0409000F" w:tentative="1">
+      <w:start w:val="1"/>
+      <w:numFmt w:val="decimal"/>
+      <w:lvlText w:val="%4."/>
+      <w:lvlJc w:val="left"/>
+      <w:pPr>
+        <w:ind w:left="2880" w:hanging="360"/>
+      </w:pPr>
+    </w:lvl>
+    <w:lvl w:ilvl="4" w:tplc="04090019" w:tentative="1">
+      <w:start w:val="1"/>
+      <w:numFmt w:val="lowerLetter"/>
+      <w:lvlText w:val="%5."/>
+      <w:lvlJc w:val="left"/>
+      <w:pPr>
+        <w:ind w:left="3600" w:hanging="360"/>
+      </w:pPr>
+    </w:lvl>
+    <w:lvl w:ilvl="5" w:tplc="0409001B" w:tentative="1">
+      <w:start w:val="1"/>
+      <w:numFmt w:val="lowerRoman"/>
+      <w:lvlText w:val="%6."/>
+      <w:lvlJc w:val="right"/>
+      <w:pPr>
+        <w:ind w:left="4320" w:hanging="180"/>
+      </w:pPr>
+    </w:lvl>
+    <w:lvl w:ilvl="6" w:tplc="0409000F" w:tentative="1">
+      <w:start w:val="1"/>
+      <w:numFmt w:val="decimal"/>
+      <w:lvlText w:val="%7."/>
+      <w:lvlJc w:val="left"/>
+      <w:pPr>
+        <w:ind w:left="5040" w:hanging="360"/>
+      </w:pPr>
+    </w:lvl>
+    <w:lvl w:ilvl="7" w:tplc="04090019" w:tentative="1">
+      <w:start w:val="1"/>
+      <w:numFmt w:val="lowerLetter"/>
+      <w:lvlText w:val="%8."/>
+      <w:lvlJc w:val="left"/>
+      <w:pPr>
+        <w:ind w:left="5760" w:hanging="360"/>
+      </w:pPr>
+    </w:lvl>
+    <w:lvl w:ilvl="8" w:tplc="0409001B" w:tentative="1">
+      <w:start w:val="1"/>
+      <w:numFmt w:val="lowerRoman"/>
+      <w:lvlText w:val="%9."/>
+      <w:lvlJc w:val="right"/>
+      <w:pPr>
+        <w:ind w:left="6480" w:hanging="180"/>
+      </w:pPr>
+    </w:lvl>
+  </w:abstractNum>
+  <w:abstractNum w:abstractNumId="11" w15:restartNumberingAfterBreak="0">
+    <w:nsid w:val="3D3F54A9"/>
+    <w:multiLevelType w:val="hybridMultilevel"/>
+    <w:tmpl w:val="32926BE6"/>
+    <w:lvl w:ilvl="0" w:tplc="0409000F">
+      <w:start w:val="1"/>
+      <w:numFmt w:val="decimal"/>
+      <w:lvlText w:val="%1."/>
+      <w:lvlJc w:val="left"/>
+      <w:pPr>
+        <w:ind w:left="720" w:hanging="360"/>
+      </w:pPr>
+    </w:lvl>
+    <w:lvl w:ilvl="1" w:tplc="04090019" w:tentative="1">
+      <w:start w:val="1"/>
+      <w:numFmt w:val="lowerLetter"/>
+      <w:lvlText w:val="%2."/>
+      <w:lvlJc w:val="left"/>
+      <w:pPr>
+        <w:ind w:left="1440" w:hanging="360"/>
+      </w:pPr>
+    </w:lvl>
+    <w:lvl w:ilvl="2" w:tplc="0409001B" w:tentative="1">
+      <w:start w:val="1"/>
+      <w:numFmt w:val="lowerRoman"/>
+      <w:lvlText w:val="%3."/>
+      <w:lvlJc w:val="right"/>
+      <w:pPr>
+        <w:ind w:left="2160" w:hanging="180"/>
+      </w:pPr>
+    </w:lvl>
+    <w:lvl w:ilvl="3" w:tplc="0409000F" w:tentative="1">
+      <w:start w:val="1"/>
+      <w:numFmt w:val="decimal"/>
+      <w:lvlText w:val="%4."/>
+      <w:lvlJc w:val="left"/>
+      <w:pPr>
+        <w:ind w:left="2880" w:hanging="360"/>
+      </w:pPr>
+    </w:lvl>
+    <w:lvl w:ilvl="4" w:tplc="04090019" w:tentative="1">
+      <w:start w:val="1"/>
+      <w:numFmt w:val="lowerLetter"/>
+      <w:lvlText w:val="%5."/>
+      <w:lvlJc w:val="left"/>
+      <w:pPr>
+        <w:ind w:left="3600" w:hanging="360"/>
+      </w:pPr>
+    </w:lvl>
+    <w:lvl w:ilvl="5" w:tplc="0409001B" w:tentative="1">
+      <w:start w:val="1"/>
+      <w:numFmt w:val="lowerRoman"/>
+      <w:lvlText w:val="%6."/>
+      <w:lvlJc w:val="right"/>
+      <w:pPr>
+        <w:ind w:left="4320" w:hanging="180"/>
+      </w:pPr>
+    </w:lvl>
+    <w:lvl w:ilvl="6" w:tplc="0409000F" w:tentative="1">
+      <w:start w:val="1"/>
+      <w:numFmt w:val="decimal"/>
+      <w:lvlText w:val="%7."/>
+      <w:lvlJc w:val="left"/>
+      <w:pPr>
+        <w:ind w:left="5040" w:hanging="360"/>
+      </w:pPr>
+    </w:lvl>
+    <w:lvl w:ilvl="7" w:tplc="04090019" w:tentative="1">
+      <w:start w:val="1"/>
+      <w:numFmt w:val="lowerLetter"/>
+      <w:lvlText w:val="%8."/>
+      <w:lvlJc w:val="left"/>
+      <w:pPr>
+        <w:ind w:left="5760" w:hanging="360"/>
+      </w:pPr>
+    </w:lvl>
+    <w:lvl w:ilvl="8" w:tplc="0409001B" w:tentative="1">
+      <w:start w:val="1"/>
+      <w:numFmt w:val="lowerRoman"/>
+      <w:lvlText w:val="%9."/>
+      <w:lvlJc w:val="right"/>
+      <w:pPr>
+        <w:ind w:left="6480" w:hanging="180"/>
+      </w:pPr>
+    </w:lvl>
+  </w:abstractNum>
+  <w:abstractNum w:abstractNumId="12" w15:restartNumberingAfterBreak="0">
+    <w:nsid w:val="41C55E09"/>
+    <w:multiLevelType w:val="hybridMultilevel"/>
+    <w:tmpl w:val="ABAA13EC"/>
+    <w:lvl w:ilvl="0" w:tplc="0409000F">
+      <w:start w:val="1"/>
+      <w:numFmt w:val="decimal"/>
+      <w:lvlText w:val="%1."/>
+      <w:lvlJc w:val="left"/>
+      <w:pPr>
+        <w:ind w:left="720" w:hanging="360"/>
+      </w:pPr>
+    </w:lvl>
+    <w:lvl w:ilvl="1" w:tplc="04090019" w:tentative="1">
+      <w:start w:val="1"/>
+      <w:numFmt w:val="lowerLetter"/>
+      <w:lvlText w:val="%2."/>
+      <w:lvlJc w:val="left"/>
+      <w:pPr>
+        <w:ind w:left="1440" w:hanging="360"/>
+      </w:pPr>
+    </w:lvl>
+    <w:lvl w:ilvl="2" w:tplc="0409001B" w:tentative="1">
+      <w:start w:val="1"/>
+      <w:numFmt w:val="lowerRoman"/>
+      <w:lvlText w:val="%3."/>
+      <w:lvlJc w:val="right"/>
+      <w:pPr>
+        <w:ind w:left="2160" w:hanging="180"/>
+      </w:pPr>
+    </w:lvl>
+    <w:lvl w:ilvl="3" w:tplc="0409000F" w:tentative="1">
+      <w:start w:val="1"/>
+      <w:numFmt w:val="decimal"/>
+      <w:lvlText w:val="%4."/>
+      <w:lvlJc w:val="left"/>
+      <w:pPr>
+        <w:ind w:left="2880" w:hanging="360"/>
+      </w:pPr>
+    </w:lvl>
+    <w:lvl w:ilvl="4" w:tplc="04090019" w:tentative="1">
+      <w:start w:val="1"/>
+      <w:numFmt w:val="lowerLetter"/>
+      <w:lvlText w:val="%5."/>
+      <w:lvlJc w:val="left"/>
+      <w:pPr>
+        <w:ind w:left="3600" w:hanging="360"/>
+      </w:pPr>
+    </w:lvl>
+    <w:lvl w:ilvl="5" w:tplc="0409001B" w:tentative="1">
+      <w:start w:val="1"/>
+      <w:numFmt w:val="lowerRoman"/>
+      <w:lvlText w:val="%6."/>
+      <w:lvlJc w:val="right"/>
+      <w:pPr>
+        <w:ind w:left="4320" w:hanging="180"/>
+      </w:pPr>
+    </w:lvl>
+    <w:lvl w:ilvl="6" w:tplc="0409000F" w:tentative="1">
+      <w:start w:val="1"/>
+      <w:numFmt w:val="decimal"/>
+      <w:lvlText w:val="%7."/>
+      <w:lvlJc w:val="left"/>
+      <w:pPr>
+        <w:ind w:left="5040" w:hanging="360"/>
+      </w:pPr>
+    </w:lvl>
+    <w:lvl w:ilvl="7" w:tplc="04090019" w:tentative="1">
+      <w:start w:val="1"/>
+      <w:numFmt w:val="lowerLetter"/>
+      <w:lvlText w:val="%8."/>
+      <w:lvlJc w:val="left"/>
+      <w:pPr>
+        <w:ind w:left="5760" w:hanging="360"/>
+      </w:pPr>
+    </w:lvl>
+    <w:lvl w:ilvl="8" w:tplc="0409001B" w:tentative="1">
+      <w:start w:val="1"/>
+      <w:numFmt w:val="lowerRoman"/>
+      <w:lvlText w:val="%9."/>
+      <w:lvlJc w:val="right"/>
+      <w:pPr>
+        <w:ind w:left="6480" w:hanging="180"/>
+      </w:pPr>
+    </w:lvl>
+  </w:abstractNum>
+  <w:abstractNum w:abstractNumId="13" w15:restartNumberingAfterBreak="0">
+    <w:nsid w:val="4202769C"/>
+    <w:multiLevelType w:val="hybridMultilevel"/>
+    <w:tmpl w:val="702CA5CA"/>
+    <w:lvl w:ilvl="0" w:tplc="0409000F">
+      <w:start w:val="1"/>
+      <w:numFmt w:val="decimal"/>
+      <w:lvlText w:val="%1."/>
+      <w:lvlJc w:val="left"/>
+      <w:pPr>
+        <w:ind w:left="720" w:hanging="360"/>
+      </w:pPr>
+      <w:rPr>
+        <w:rFonts w:hint="default"/>
+      </w:rPr>
+    </w:lvl>
+    <w:lvl w:ilvl="1" w:tplc="04090019" w:tentative="1">
+      <w:start w:val="1"/>
+      <w:numFmt w:val="lowerLetter"/>
+      <w:lvlText w:val="%2."/>
+      <w:lvlJc w:val="left"/>
+      <w:pPr>
+        <w:ind w:left="1440" w:hanging="360"/>
+      </w:pPr>
+    </w:lvl>
+    <w:lvl w:ilvl="2" w:tplc="0409001B" w:tentative="1">
+      <w:start w:val="1"/>
+      <w:numFmt w:val="lowerRoman"/>
+      <w:lvlText w:val="%3."/>
+      <w:lvlJc w:val="right"/>
+      <w:pPr>
+        <w:ind w:left="2160" w:hanging="180"/>
+      </w:pPr>
+    </w:lvl>
+    <w:lvl w:ilvl="3" w:tplc="0409000F" w:tentative="1">
+      <w:start w:val="1"/>
+      <w:numFmt w:val="decimal"/>
+      <w:lvlText w:val="%4."/>
+      <w:lvlJc w:val="left"/>
+      <w:pPr>
+        <w:ind w:left="2880" w:hanging="360"/>
+      </w:pPr>
+    </w:lvl>
+    <w:lvl w:ilvl="4" w:tplc="04090019" w:tentative="1">
+      <w:start w:val="1"/>
+      <w:numFmt w:val="lowerLetter"/>
+      <w:lvlText w:val="%5."/>
+      <w:lvlJc w:val="left"/>
+      <w:pPr>
+        <w:ind w:left="3600" w:hanging="360"/>
+      </w:pPr>
+    </w:lvl>
+    <w:lvl w:ilvl="5" w:tplc="0409001B" w:tentative="1">
+      <w:start w:val="1"/>
+      <w:numFmt w:val="lowerRoman"/>
+      <w:lvlText w:val="%6."/>
+      <w:lvlJc w:val="right"/>
+      <w:pPr>
+        <w:ind w:left="4320" w:hanging="180"/>
+      </w:pPr>
+    </w:lvl>
+    <w:lvl w:ilvl="6" w:tplc="0409000F" w:tentative="1">
+      <w:start w:val="1"/>
+      <w:numFmt w:val="decimal"/>
+      <w:lvlText w:val="%7."/>
+      <w:lvlJc w:val="left"/>
+      <w:pPr>
+        <w:ind w:left="5040" w:hanging="360"/>
+      </w:pPr>
+    </w:lvl>
+    <w:lvl w:ilvl="7" w:tplc="04090019" w:tentative="1">
+      <w:start w:val="1"/>
+      <w:numFmt w:val="lowerLetter"/>
+      <w:lvlText w:val="%8."/>
+      <w:lvlJc w:val="left"/>
+      <w:pPr>
+        <w:ind w:left="5760" w:hanging="360"/>
+      </w:pPr>
+    </w:lvl>
+    <w:lvl w:ilvl="8" w:tplc="0409001B" w:tentative="1">
+      <w:start w:val="1"/>
+      <w:numFmt w:val="lowerRoman"/>
+      <w:lvlText w:val="%9."/>
+      <w:lvlJc w:val="right"/>
+      <w:pPr>
+        <w:ind w:left="6480" w:hanging="180"/>
+      </w:pPr>
+    </w:lvl>
+  </w:abstractNum>
+  <w:abstractNum w:abstractNumId="14" w15:restartNumberingAfterBreak="0">
     <w:nsid w:val="45B27BF3"/>
     <w:multiLevelType w:val="hybridMultilevel"/>
     <w:tmpl w:val="32926EB6"/>
@@ -8389,7 +10949,268 @@
       </w:rPr>
     </w:lvl>
   </w:abstractNum>
-  <w:abstractNum w:abstractNumId="2" w15:restartNumberingAfterBreak="0">
+  <w:abstractNum w:abstractNumId="15" w15:restartNumberingAfterBreak="0">
+    <w:nsid w:val="46AD24D6"/>
+    <w:multiLevelType w:val="hybridMultilevel"/>
+    <w:tmpl w:val="2196D156"/>
+    <w:lvl w:ilvl="0" w:tplc="0409000F">
+      <w:start w:val="1"/>
+      <w:numFmt w:val="decimal"/>
+      <w:lvlText w:val="%1."/>
+      <w:lvlJc w:val="left"/>
+      <w:pPr>
+        <w:ind w:left="720" w:hanging="360"/>
+      </w:pPr>
+      <w:rPr>
+        <w:rFonts w:hint="default"/>
+      </w:rPr>
+    </w:lvl>
+    <w:lvl w:ilvl="1" w:tplc="04090019" w:tentative="1">
+      <w:start w:val="1"/>
+      <w:numFmt w:val="lowerLetter"/>
+      <w:lvlText w:val="%2."/>
+      <w:lvlJc w:val="left"/>
+      <w:pPr>
+        <w:ind w:left="1440" w:hanging="360"/>
+      </w:pPr>
+    </w:lvl>
+    <w:lvl w:ilvl="2" w:tplc="0409001B" w:tentative="1">
+      <w:start w:val="1"/>
+      <w:numFmt w:val="lowerRoman"/>
+      <w:lvlText w:val="%3."/>
+      <w:lvlJc w:val="right"/>
+      <w:pPr>
+        <w:ind w:left="2160" w:hanging="180"/>
+      </w:pPr>
+    </w:lvl>
+    <w:lvl w:ilvl="3" w:tplc="0409000F" w:tentative="1">
+      <w:start w:val="1"/>
+      <w:numFmt w:val="decimal"/>
+      <w:lvlText w:val="%4."/>
+      <w:lvlJc w:val="left"/>
+      <w:pPr>
+        <w:ind w:left="2880" w:hanging="360"/>
+      </w:pPr>
+    </w:lvl>
+    <w:lvl w:ilvl="4" w:tplc="04090019" w:tentative="1">
+      <w:start w:val="1"/>
+      <w:numFmt w:val="lowerLetter"/>
+      <w:lvlText w:val="%5."/>
+      <w:lvlJc w:val="left"/>
+      <w:pPr>
+        <w:ind w:left="3600" w:hanging="360"/>
+      </w:pPr>
+    </w:lvl>
+    <w:lvl w:ilvl="5" w:tplc="0409001B" w:tentative="1">
+      <w:start w:val="1"/>
+      <w:numFmt w:val="lowerRoman"/>
+      <w:lvlText w:val="%6."/>
+      <w:lvlJc w:val="right"/>
+      <w:pPr>
+        <w:ind w:left="4320" w:hanging="180"/>
+      </w:pPr>
+    </w:lvl>
+    <w:lvl w:ilvl="6" w:tplc="0409000F" w:tentative="1">
+      <w:start w:val="1"/>
+      <w:numFmt w:val="decimal"/>
+      <w:lvlText w:val="%7."/>
+      <w:lvlJc w:val="left"/>
+      <w:pPr>
+        <w:ind w:left="5040" w:hanging="360"/>
+      </w:pPr>
+    </w:lvl>
+    <w:lvl w:ilvl="7" w:tplc="04090019" w:tentative="1">
+      <w:start w:val="1"/>
+      <w:numFmt w:val="lowerLetter"/>
+      <w:lvlText w:val="%8."/>
+      <w:lvlJc w:val="left"/>
+      <w:pPr>
+        <w:ind w:left="5760" w:hanging="360"/>
+      </w:pPr>
+    </w:lvl>
+    <w:lvl w:ilvl="8" w:tplc="0409001B" w:tentative="1">
+      <w:start w:val="1"/>
+      <w:numFmt w:val="lowerRoman"/>
+      <w:lvlText w:val="%9."/>
+      <w:lvlJc w:val="right"/>
+      <w:pPr>
+        <w:ind w:left="6480" w:hanging="180"/>
+      </w:pPr>
+    </w:lvl>
+  </w:abstractNum>
+  <w:abstractNum w:abstractNumId="16" w15:restartNumberingAfterBreak="0">
+    <w:nsid w:val="49A16908"/>
+    <w:multiLevelType w:val="hybridMultilevel"/>
+    <w:tmpl w:val="2B5CB254"/>
+    <w:lvl w:ilvl="0" w:tplc="0409000F">
+      <w:start w:val="1"/>
+      <w:numFmt w:val="decimal"/>
+      <w:lvlText w:val="%1."/>
+      <w:lvlJc w:val="left"/>
+      <w:pPr>
+        <w:ind w:left="720" w:hanging="360"/>
+      </w:pPr>
+    </w:lvl>
+    <w:lvl w:ilvl="1" w:tplc="04090019" w:tentative="1">
+      <w:start w:val="1"/>
+      <w:numFmt w:val="lowerLetter"/>
+      <w:lvlText w:val="%2."/>
+      <w:lvlJc w:val="left"/>
+      <w:pPr>
+        <w:ind w:left="1440" w:hanging="360"/>
+      </w:pPr>
+    </w:lvl>
+    <w:lvl w:ilvl="2" w:tplc="0409001B" w:tentative="1">
+      <w:start w:val="1"/>
+      <w:numFmt w:val="lowerRoman"/>
+      <w:lvlText w:val="%3."/>
+      <w:lvlJc w:val="right"/>
+      <w:pPr>
+        <w:ind w:left="2160" w:hanging="180"/>
+      </w:pPr>
+    </w:lvl>
+    <w:lvl w:ilvl="3" w:tplc="0409000F" w:tentative="1">
+      <w:start w:val="1"/>
+      <w:numFmt w:val="decimal"/>
+      <w:lvlText w:val="%4."/>
+      <w:lvlJc w:val="left"/>
+      <w:pPr>
+        <w:ind w:left="2880" w:hanging="360"/>
+      </w:pPr>
+    </w:lvl>
+    <w:lvl w:ilvl="4" w:tplc="04090019" w:tentative="1">
+      <w:start w:val="1"/>
+      <w:numFmt w:val="lowerLetter"/>
+      <w:lvlText w:val="%5."/>
+      <w:lvlJc w:val="left"/>
+      <w:pPr>
+        <w:ind w:left="3600" w:hanging="360"/>
+      </w:pPr>
+    </w:lvl>
+    <w:lvl w:ilvl="5" w:tplc="0409001B" w:tentative="1">
+      <w:start w:val="1"/>
+      <w:numFmt w:val="lowerRoman"/>
+      <w:lvlText w:val="%6."/>
+      <w:lvlJc w:val="right"/>
+      <w:pPr>
+        <w:ind w:left="4320" w:hanging="180"/>
+      </w:pPr>
+    </w:lvl>
+    <w:lvl w:ilvl="6" w:tplc="0409000F" w:tentative="1">
+      <w:start w:val="1"/>
+      <w:numFmt w:val="decimal"/>
+      <w:lvlText w:val="%7."/>
+      <w:lvlJc w:val="left"/>
+      <w:pPr>
+        <w:ind w:left="5040" w:hanging="360"/>
+      </w:pPr>
+    </w:lvl>
+    <w:lvl w:ilvl="7" w:tplc="04090019" w:tentative="1">
+      <w:start w:val="1"/>
+      <w:numFmt w:val="lowerLetter"/>
+      <w:lvlText w:val="%8."/>
+      <w:lvlJc w:val="left"/>
+      <w:pPr>
+        <w:ind w:left="5760" w:hanging="360"/>
+      </w:pPr>
+    </w:lvl>
+    <w:lvl w:ilvl="8" w:tplc="0409001B" w:tentative="1">
+      <w:start w:val="1"/>
+      <w:numFmt w:val="lowerRoman"/>
+      <w:lvlText w:val="%9."/>
+      <w:lvlJc w:val="right"/>
+      <w:pPr>
+        <w:ind w:left="6480" w:hanging="180"/>
+      </w:pPr>
+    </w:lvl>
+  </w:abstractNum>
+  <w:abstractNum w:abstractNumId="17" w15:restartNumberingAfterBreak="0">
+    <w:nsid w:val="4B3A41E6"/>
+    <w:multiLevelType w:val="hybridMultilevel"/>
+    <w:tmpl w:val="B4CEF03A"/>
+    <w:lvl w:ilvl="0" w:tplc="0409000F">
+      <w:start w:val="1"/>
+      <w:numFmt w:val="decimal"/>
+      <w:lvlText w:val="%1."/>
+      <w:lvlJc w:val="left"/>
+      <w:pPr>
+        <w:ind w:left="720" w:hanging="360"/>
+      </w:pPr>
+    </w:lvl>
+    <w:lvl w:ilvl="1" w:tplc="04090019" w:tentative="1">
+      <w:start w:val="1"/>
+      <w:numFmt w:val="lowerLetter"/>
+      <w:lvlText w:val="%2."/>
+      <w:lvlJc w:val="left"/>
+      <w:pPr>
+        <w:ind w:left="1440" w:hanging="360"/>
+      </w:pPr>
+    </w:lvl>
+    <w:lvl w:ilvl="2" w:tplc="0409001B" w:tentative="1">
+      <w:start w:val="1"/>
+      <w:numFmt w:val="lowerRoman"/>
+      <w:lvlText w:val="%3."/>
+      <w:lvlJc w:val="right"/>
+      <w:pPr>
+        <w:ind w:left="2160" w:hanging="180"/>
+      </w:pPr>
+    </w:lvl>
+    <w:lvl w:ilvl="3" w:tplc="0409000F" w:tentative="1">
+      <w:start w:val="1"/>
+      <w:numFmt w:val="decimal"/>
+      <w:lvlText w:val="%4."/>
+      <w:lvlJc w:val="left"/>
+      <w:pPr>
+        <w:ind w:left="2880" w:hanging="360"/>
+      </w:pPr>
+    </w:lvl>
+    <w:lvl w:ilvl="4" w:tplc="04090019" w:tentative="1">
+      <w:start w:val="1"/>
+      <w:numFmt w:val="lowerLetter"/>
+      <w:lvlText w:val="%5."/>
+      <w:lvlJc w:val="left"/>
+      <w:pPr>
+        <w:ind w:left="3600" w:hanging="360"/>
+      </w:pPr>
+    </w:lvl>
+    <w:lvl w:ilvl="5" w:tplc="0409001B" w:tentative="1">
+      <w:start w:val="1"/>
+      <w:numFmt w:val="lowerRoman"/>
+      <w:lvlText w:val="%6."/>
+      <w:lvlJc w:val="right"/>
+      <w:pPr>
+        <w:ind w:left="4320" w:hanging="180"/>
+      </w:pPr>
+    </w:lvl>
+    <w:lvl w:ilvl="6" w:tplc="0409000F" w:tentative="1">
+      <w:start w:val="1"/>
+      <w:numFmt w:val="decimal"/>
+      <w:lvlText w:val="%7."/>
+      <w:lvlJc w:val="left"/>
+      <w:pPr>
+        <w:ind w:left="5040" w:hanging="360"/>
+      </w:pPr>
+    </w:lvl>
+    <w:lvl w:ilvl="7" w:tplc="04090019" w:tentative="1">
+      <w:start w:val="1"/>
+      <w:numFmt w:val="lowerLetter"/>
+      <w:lvlText w:val="%8."/>
+      <w:lvlJc w:val="left"/>
+      <w:pPr>
+        <w:ind w:left="5760" w:hanging="360"/>
+      </w:pPr>
+    </w:lvl>
+    <w:lvl w:ilvl="8" w:tplc="0409001B" w:tentative="1">
+      <w:start w:val="1"/>
+      <w:numFmt w:val="lowerRoman"/>
+      <w:lvlText w:val="%9."/>
+      <w:lvlJc w:val="right"/>
+      <w:pPr>
+        <w:ind w:left="6480" w:hanging="180"/>
+      </w:pPr>
+    </w:lvl>
+  </w:abstractNum>
+  <w:abstractNum w:abstractNumId="18" w15:restartNumberingAfterBreak="0">
     <w:nsid w:val="4D613790"/>
     <w:multiLevelType w:val="hybridMultilevel"/>
     <w:tmpl w:val="A23C56C2"/>
@@ -8401,6 +11222,270 @@
       <w:pPr>
         <w:ind w:left="720" w:hanging="360"/>
       </w:pPr>
+    </w:lvl>
+    <w:lvl w:ilvl="1" w:tplc="04090019" w:tentative="1">
+      <w:start w:val="1"/>
+      <w:numFmt w:val="lowerLetter"/>
+      <w:lvlText w:val="%2."/>
+      <w:lvlJc w:val="left"/>
+      <w:pPr>
+        <w:ind w:left="1440" w:hanging="360"/>
+      </w:pPr>
+    </w:lvl>
+    <w:lvl w:ilvl="2" w:tplc="0409001B" w:tentative="1">
+      <w:start w:val="1"/>
+      <w:numFmt w:val="lowerRoman"/>
+      <w:lvlText w:val="%3."/>
+      <w:lvlJc w:val="right"/>
+      <w:pPr>
+        <w:ind w:left="2160" w:hanging="180"/>
+      </w:pPr>
+    </w:lvl>
+    <w:lvl w:ilvl="3" w:tplc="0409000F" w:tentative="1">
+      <w:start w:val="1"/>
+      <w:numFmt w:val="decimal"/>
+      <w:lvlText w:val="%4."/>
+      <w:lvlJc w:val="left"/>
+      <w:pPr>
+        <w:ind w:left="2880" w:hanging="360"/>
+      </w:pPr>
+    </w:lvl>
+    <w:lvl w:ilvl="4" w:tplc="04090019" w:tentative="1">
+      <w:start w:val="1"/>
+      <w:numFmt w:val="lowerLetter"/>
+      <w:lvlText w:val="%5."/>
+      <w:lvlJc w:val="left"/>
+      <w:pPr>
+        <w:ind w:left="3600" w:hanging="360"/>
+      </w:pPr>
+    </w:lvl>
+    <w:lvl w:ilvl="5" w:tplc="0409001B" w:tentative="1">
+      <w:start w:val="1"/>
+      <w:numFmt w:val="lowerRoman"/>
+      <w:lvlText w:val="%6."/>
+      <w:lvlJc w:val="right"/>
+      <w:pPr>
+        <w:ind w:left="4320" w:hanging="180"/>
+      </w:pPr>
+    </w:lvl>
+    <w:lvl w:ilvl="6" w:tplc="0409000F" w:tentative="1">
+      <w:start w:val="1"/>
+      <w:numFmt w:val="decimal"/>
+      <w:lvlText w:val="%7."/>
+      <w:lvlJc w:val="left"/>
+      <w:pPr>
+        <w:ind w:left="5040" w:hanging="360"/>
+      </w:pPr>
+    </w:lvl>
+    <w:lvl w:ilvl="7" w:tplc="04090019" w:tentative="1">
+      <w:start w:val="1"/>
+      <w:numFmt w:val="lowerLetter"/>
+      <w:lvlText w:val="%8."/>
+      <w:lvlJc w:val="left"/>
+      <w:pPr>
+        <w:ind w:left="5760" w:hanging="360"/>
+      </w:pPr>
+    </w:lvl>
+    <w:lvl w:ilvl="8" w:tplc="0409001B" w:tentative="1">
+      <w:start w:val="1"/>
+      <w:numFmt w:val="lowerRoman"/>
+      <w:lvlText w:val="%9."/>
+      <w:lvlJc w:val="right"/>
+      <w:pPr>
+        <w:ind w:left="6480" w:hanging="180"/>
+      </w:pPr>
+    </w:lvl>
+  </w:abstractNum>
+  <w:abstractNum w:abstractNumId="19" w15:restartNumberingAfterBreak="0">
+    <w:nsid w:val="57F21996"/>
+    <w:multiLevelType w:val="hybridMultilevel"/>
+    <w:tmpl w:val="A3BE62F0"/>
+    <w:lvl w:ilvl="0" w:tplc="0409000F">
+      <w:start w:val="1"/>
+      <w:numFmt w:val="decimal"/>
+      <w:lvlText w:val="%1."/>
+      <w:lvlJc w:val="left"/>
+      <w:pPr>
+        <w:ind w:left="720" w:hanging="360"/>
+      </w:pPr>
+      <w:rPr>
+        <w:rFonts w:hint="default"/>
+      </w:rPr>
+    </w:lvl>
+    <w:lvl w:ilvl="1" w:tplc="04090019" w:tentative="1">
+      <w:start w:val="1"/>
+      <w:numFmt w:val="lowerLetter"/>
+      <w:lvlText w:val="%2."/>
+      <w:lvlJc w:val="left"/>
+      <w:pPr>
+        <w:ind w:left="1440" w:hanging="360"/>
+      </w:pPr>
+    </w:lvl>
+    <w:lvl w:ilvl="2" w:tplc="0409001B" w:tentative="1">
+      <w:start w:val="1"/>
+      <w:numFmt w:val="lowerRoman"/>
+      <w:lvlText w:val="%3."/>
+      <w:lvlJc w:val="right"/>
+      <w:pPr>
+        <w:ind w:left="2160" w:hanging="180"/>
+      </w:pPr>
+    </w:lvl>
+    <w:lvl w:ilvl="3" w:tplc="0409000F" w:tentative="1">
+      <w:start w:val="1"/>
+      <w:numFmt w:val="decimal"/>
+      <w:lvlText w:val="%4."/>
+      <w:lvlJc w:val="left"/>
+      <w:pPr>
+        <w:ind w:left="2880" w:hanging="360"/>
+      </w:pPr>
+    </w:lvl>
+    <w:lvl w:ilvl="4" w:tplc="04090019" w:tentative="1">
+      <w:start w:val="1"/>
+      <w:numFmt w:val="lowerLetter"/>
+      <w:lvlText w:val="%5."/>
+      <w:lvlJc w:val="left"/>
+      <w:pPr>
+        <w:ind w:left="3600" w:hanging="360"/>
+      </w:pPr>
+    </w:lvl>
+    <w:lvl w:ilvl="5" w:tplc="0409001B" w:tentative="1">
+      <w:start w:val="1"/>
+      <w:numFmt w:val="lowerRoman"/>
+      <w:lvlText w:val="%6."/>
+      <w:lvlJc w:val="right"/>
+      <w:pPr>
+        <w:ind w:left="4320" w:hanging="180"/>
+      </w:pPr>
+    </w:lvl>
+    <w:lvl w:ilvl="6" w:tplc="0409000F" w:tentative="1">
+      <w:start w:val="1"/>
+      <w:numFmt w:val="decimal"/>
+      <w:lvlText w:val="%7."/>
+      <w:lvlJc w:val="left"/>
+      <w:pPr>
+        <w:ind w:left="5040" w:hanging="360"/>
+      </w:pPr>
+    </w:lvl>
+    <w:lvl w:ilvl="7" w:tplc="04090019" w:tentative="1">
+      <w:start w:val="1"/>
+      <w:numFmt w:val="lowerLetter"/>
+      <w:lvlText w:val="%8."/>
+      <w:lvlJc w:val="left"/>
+      <w:pPr>
+        <w:ind w:left="5760" w:hanging="360"/>
+      </w:pPr>
+    </w:lvl>
+    <w:lvl w:ilvl="8" w:tplc="0409001B" w:tentative="1">
+      <w:start w:val="1"/>
+      <w:numFmt w:val="lowerRoman"/>
+      <w:lvlText w:val="%9."/>
+      <w:lvlJc w:val="right"/>
+      <w:pPr>
+        <w:ind w:left="6480" w:hanging="180"/>
+      </w:pPr>
+    </w:lvl>
+  </w:abstractNum>
+  <w:abstractNum w:abstractNumId="20" w15:restartNumberingAfterBreak="0">
+    <w:nsid w:val="65B653C7"/>
+    <w:multiLevelType w:val="hybridMultilevel"/>
+    <w:tmpl w:val="794853CE"/>
+    <w:lvl w:ilvl="0" w:tplc="0409000F">
+      <w:start w:val="1"/>
+      <w:numFmt w:val="decimal"/>
+      <w:lvlText w:val="%1."/>
+      <w:lvlJc w:val="left"/>
+      <w:pPr>
+        <w:ind w:left="720" w:hanging="360"/>
+      </w:pPr>
+    </w:lvl>
+    <w:lvl w:ilvl="1" w:tplc="04090019" w:tentative="1">
+      <w:start w:val="1"/>
+      <w:numFmt w:val="lowerLetter"/>
+      <w:lvlText w:val="%2."/>
+      <w:lvlJc w:val="left"/>
+      <w:pPr>
+        <w:ind w:left="1440" w:hanging="360"/>
+      </w:pPr>
+    </w:lvl>
+    <w:lvl w:ilvl="2" w:tplc="0409001B" w:tentative="1">
+      <w:start w:val="1"/>
+      <w:numFmt w:val="lowerRoman"/>
+      <w:lvlText w:val="%3."/>
+      <w:lvlJc w:val="right"/>
+      <w:pPr>
+        <w:ind w:left="2160" w:hanging="180"/>
+      </w:pPr>
+    </w:lvl>
+    <w:lvl w:ilvl="3" w:tplc="0409000F" w:tentative="1">
+      <w:start w:val="1"/>
+      <w:numFmt w:val="decimal"/>
+      <w:lvlText w:val="%4."/>
+      <w:lvlJc w:val="left"/>
+      <w:pPr>
+        <w:ind w:left="2880" w:hanging="360"/>
+      </w:pPr>
+    </w:lvl>
+    <w:lvl w:ilvl="4" w:tplc="04090019" w:tentative="1">
+      <w:start w:val="1"/>
+      <w:numFmt w:val="lowerLetter"/>
+      <w:lvlText w:val="%5."/>
+      <w:lvlJc w:val="left"/>
+      <w:pPr>
+        <w:ind w:left="3600" w:hanging="360"/>
+      </w:pPr>
+    </w:lvl>
+    <w:lvl w:ilvl="5" w:tplc="0409001B" w:tentative="1">
+      <w:start w:val="1"/>
+      <w:numFmt w:val="lowerRoman"/>
+      <w:lvlText w:val="%6."/>
+      <w:lvlJc w:val="right"/>
+      <w:pPr>
+        <w:ind w:left="4320" w:hanging="180"/>
+      </w:pPr>
+    </w:lvl>
+    <w:lvl w:ilvl="6" w:tplc="0409000F" w:tentative="1">
+      <w:start w:val="1"/>
+      <w:numFmt w:val="decimal"/>
+      <w:lvlText w:val="%7."/>
+      <w:lvlJc w:val="left"/>
+      <w:pPr>
+        <w:ind w:left="5040" w:hanging="360"/>
+      </w:pPr>
+    </w:lvl>
+    <w:lvl w:ilvl="7" w:tplc="04090019" w:tentative="1">
+      <w:start w:val="1"/>
+      <w:numFmt w:val="lowerLetter"/>
+      <w:lvlText w:val="%8."/>
+      <w:lvlJc w:val="left"/>
+      <w:pPr>
+        <w:ind w:left="5760" w:hanging="360"/>
+      </w:pPr>
+    </w:lvl>
+    <w:lvl w:ilvl="8" w:tplc="0409001B" w:tentative="1">
+      <w:start w:val="1"/>
+      <w:numFmt w:val="lowerRoman"/>
+      <w:lvlText w:val="%9."/>
+      <w:lvlJc w:val="right"/>
+      <w:pPr>
+        <w:ind w:left="6480" w:hanging="180"/>
+      </w:pPr>
+    </w:lvl>
+  </w:abstractNum>
+  <w:abstractNum w:abstractNumId="21" w15:restartNumberingAfterBreak="0">
+    <w:nsid w:val="7DE163ED"/>
+    <w:multiLevelType w:val="hybridMultilevel"/>
+    <w:tmpl w:val="0B669CC2"/>
+    <w:lvl w:ilvl="0" w:tplc="0409000F">
+      <w:start w:val="1"/>
+      <w:numFmt w:val="decimal"/>
+      <w:lvlText w:val="%1."/>
+      <w:lvlJc w:val="left"/>
+      <w:pPr>
+        <w:ind w:left="720" w:hanging="360"/>
+      </w:pPr>
+      <w:rPr>
+        <w:rFonts w:hint="default"/>
+      </w:rPr>
     </w:lvl>
     <w:lvl w:ilvl="1" w:tplc="04090019" w:tentative="1">
       <w:start w:val="1"/>
@@ -8479,10 +11564,67 @@
     <w:abstractNumId w:val="0"/>
   </w:num>
   <w:num w:numId="2">
-    <w:abstractNumId w:val="2"/>
+    <w:abstractNumId w:val="18"/>
   </w:num>
   <w:num w:numId="3">
+    <w:abstractNumId w:val="14"/>
+  </w:num>
+  <w:num w:numId="4">
+    <w:abstractNumId w:val="19"/>
+  </w:num>
+  <w:num w:numId="5">
+    <w:abstractNumId w:val="17"/>
+  </w:num>
+  <w:num w:numId="6">
+    <w:abstractNumId w:val="15"/>
+  </w:num>
+  <w:num w:numId="7">
+    <w:abstractNumId w:val="11"/>
+  </w:num>
+  <w:num w:numId="8">
+    <w:abstractNumId w:val="8"/>
+  </w:num>
+  <w:num w:numId="9">
+    <w:abstractNumId w:val="3"/>
+  </w:num>
+  <w:num w:numId="10">
+    <w:abstractNumId w:val="4"/>
+  </w:num>
+  <w:num w:numId="11">
+    <w:abstractNumId w:val="12"/>
+  </w:num>
+  <w:num w:numId="12">
+    <w:abstractNumId w:val="5"/>
+  </w:num>
+  <w:num w:numId="13">
+    <w:abstractNumId w:val="16"/>
+  </w:num>
+  <w:num w:numId="14">
+    <w:abstractNumId w:val="10"/>
+  </w:num>
+  <w:num w:numId="15">
     <w:abstractNumId w:val="1"/>
+  </w:num>
+  <w:num w:numId="16">
+    <w:abstractNumId w:val="7"/>
+  </w:num>
+  <w:num w:numId="17">
+    <w:abstractNumId w:val="6"/>
+  </w:num>
+  <w:num w:numId="18">
+    <w:abstractNumId w:val="13"/>
+  </w:num>
+  <w:num w:numId="19">
+    <w:abstractNumId w:val="20"/>
+  </w:num>
+  <w:num w:numId="20">
+    <w:abstractNumId w:val="21"/>
+  </w:num>
+  <w:num w:numId="21">
+    <w:abstractNumId w:val="9"/>
+  </w:num>
+  <w:num w:numId="22">
+    <w:abstractNumId w:val="2"/>
   </w:num>
 </w:numbering>
 </file>
@@ -8885,6 +12027,7 @@
   <w:style w:type="paragraph" w:default="1" w:styleId="Normal">
     <w:name w:val="Normal"/>
     <w:qFormat/>
+    <w:rsid w:val="00FE68ED"/>
   </w:style>
   <w:style w:type="character" w:default="1" w:styleId="DefaultParagraphFont">
     <w:name w:val="Default Paragraph Font"/>
@@ -9276,6 +12419,21 @@
 </file>
 
 <file path=customXml/item1.xml><?xml version="1.0" encoding="utf-8"?>
+<p:properties xmlns:p="http://schemas.microsoft.com/office/2006/metadata/properties" xmlns:xsi="http://www.w3.org/2001/XMLSchema-instance" xmlns:pc="http://schemas.microsoft.com/office/infopath/2007/PartnerControls">
+  <documentManagement/>
+</p:properties>
+</file>
+
+<file path=customXml/item2.xml><?xml version="1.0" encoding="utf-8"?>
+<?mso-contentType ?>
+<FormTemplates xmlns="http://schemas.microsoft.com/sharepoint/v3/contenttype/forms">
+  <Display>DocumentLibraryForm</Display>
+  <Edit>DocumentLibraryForm</Edit>
+  <New>DocumentLibraryForm</New>
+</FormTemplates>
+</file>
+
+<file path=customXml/item3.xml><?xml version="1.0" encoding="utf-8"?>
 <ct:contentTypeSchema xmlns:ct="http://schemas.microsoft.com/office/2006/metadata/contentType" xmlns:ma="http://schemas.microsoft.com/office/2006/metadata/properties/metaAttributes" ct:_="" ma:_="" ma:contentTypeName="Document" ma:contentTypeID="0x01010080E17390366D00409508EDD8D1D55430" ma:contentTypeVersion="13" ma:contentTypeDescription="Create a new document." ma:contentTypeScope="" ma:versionID="13aa26b2046c1c64623d7a13854a1a53">
   <xsd:schema xmlns:xsd="http://www.w3.org/2001/XMLSchema" xmlns:xs="http://www.w3.org/2001/XMLSchema" xmlns:p="http://schemas.microsoft.com/office/2006/metadata/properties" xmlns:ns3="514d5148-f642-4399-b4a0-ee63c32c8506" xmlns:ns4="a7882315-8341-476a-9423-c58406c632c5" targetNamespace="http://schemas.microsoft.com/office/2006/metadata/properties" ma:root="true" ma:fieldsID="0fbcd9b519dc20475e562ec01047644d" ns3:_="" ns4:_="">
     <xsd:import namespace="514d5148-f642-4399-b4a0-ee63c32c8506"/>
@@ -9498,22 +12656,32 @@
 </ct:contentTypeSchema>
 </file>
 
-<file path=customXml/item2.xml><?xml version="1.0" encoding="utf-8"?>
-<?mso-contentType ?>
-<FormTemplates xmlns="http://schemas.microsoft.com/sharepoint/v3/contenttype/forms">
-  <Display>DocumentLibraryForm</Display>
-  <Edit>DocumentLibraryForm</Edit>
-  <New>DocumentLibraryForm</New>
-</FormTemplates>
+<file path=customXml/itemProps1.xml><?xml version="1.0" encoding="utf-8"?>
+<ds:datastoreItem xmlns:ds="http://schemas.openxmlformats.org/officeDocument/2006/customXml" ds:itemID="{4757736B-5884-4F17-A34D-E649F1C657BB}">
+  <ds:schemaRefs>
+    <ds:schemaRef ds:uri="http://purl.org/dc/dcmitype/"/>
+    <ds:schemaRef ds:uri="514d5148-f642-4399-b4a0-ee63c32c8506"/>
+    <ds:schemaRef ds:uri="a7882315-8341-476a-9423-c58406c632c5"/>
+    <ds:schemaRef ds:uri="http://purl.org/dc/elements/1.1/"/>
+    <ds:schemaRef ds:uri="http://schemas.microsoft.com/office/2006/documentManagement/types"/>
+    <ds:schemaRef ds:uri="http://schemas.microsoft.com/office/2006/metadata/properties"/>
+    <ds:schemaRef ds:uri="http://schemas.openxmlformats.org/package/2006/metadata/core-properties"/>
+    <ds:schemaRef ds:uri="http://schemas.microsoft.com/office/infopath/2007/PartnerControls"/>
+    <ds:schemaRef ds:uri="http://www.w3.org/XML/1998/namespace"/>
+    <ds:schemaRef ds:uri="http://purl.org/dc/terms/"/>
+  </ds:schemaRefs>
+</ds:datastoreItem>
 </file>
 
-<file path=customXml/item3.xml><?xml version="1.0" encoding="utf-8"?>
-<p:properties xmlns:p="http://schemas.microsoft.com/office/2006/metadata/properties" xmlns:xsi="http://www.w3.org/2001/XMLSchema-instance" xmlns:pc="http://schemas.microsoft.com/office/infopath/2007/PartnerControls">
-  <documentManagement/>
-</p:properties>
+<file path=customXml/itemProps2.xml><?xml version="1.0" encoding="utf-8"?>
+<ds:datastoreItem xmlns:ds="http://schemas.openxmlformats.org/officeDocument/2006/customXml" ds:itemID="{812E981C-D6D3-4954-B6BE-AB54E88BFA10}">
+  <ds:schemaRefs>
+    <ds:schemaRef ds:uri="http://schemas.microsoft.com/sharepoint/v3/contenttype/forms"/>
+  </ds:schemaRefs>
+</ds:datastoreItem>
 </file>
 
-<file path=customXml/itemProps1.xml><?xml version="1.0" encoding="utf-8"?>
+<file path=customXml/itemProps3.xml><?xml version="1.0" encoding="utf-8"?>
 <ds:datastoreItem xmlns:ds="http://schemas.openxmlformats.org/officeDocument/2006/customXml" ds:itemID="{5BCD8758-DC89-4BFD-983D-5FE3269B9C8A}">
   <ds:schemaRefs>
     <ds:schemaRef ds:uri="http://schemas.microsoft.com/office/2006/metadata/contentType"/>
@@ -9530,29 +12698,4 @@
     <ds:schemaRef ds:uri="http://schemas.microsoft.com/internal/obd"/>
   </ds:schemaRefs>
 </ds:datastoreItem>
-</file>
-
-<file path=customXml/itemProps2.xml><?xml version="1.0" encoding="utf-8"?>
-<ds:datastoreItem xmlns:ds="http://schemas.openxmlformats.org/officeDocument/2006/customXml" ds:itemID="{812E981C-D6D3-4954-B6BE-AB54E88BFA10}">
-  <ds:schemaRefs>
-    <ds:schemaRef ds:uri="http://schemas.microsoft.com/sharepoint/v3/contenttype/forms"/>
-  </ds:schemaRefs>
-</ds:datastoreItem>
-</file>
-
-<file path=customXml/itemProps3.xml><?xml version="1.0" encoding="utf-8"?>
-<ds:datastoreItem xmlns:ds="http://schemas.openxmlformats.org/officeDocument/2006/customXml" ds:itemID="{4757736B-5884-4F17-A34D-E649F1C657BB}">
-  <ds:schemaRefs>
-    <ds:schemaRef ds:uri="http://schemas.microsoft.com/office/2006/documentManagement/types"/>
-    <ds:schemaRef ds:uri="http://purl.org/dc/dcmitype/"/>
-    <ds:schemaRef ds:uri="http://schemas.microsoft.com/office/2006/metadata/properties"/>
-    <ds:schemaRef ds:uri="514d5148-f642-4399-b4a0-ee63c32c8506"/>
-    <ds:schemaRef ds:uri="http://purl.org/dc/elements/1.1/"/>
-    <ds:schemaRef ds:uri="http://purl.org/dc/terms/"/>
-    <ds:schemaRef ds:uri="http://www.w3.org/XML/1998/namespace"/>
-    <ds:schemaRef ds:uri="http://schemas.microsoft.com/office/infopath/2007/PartnerControls"/>
-    <ds:schemaRef ds:uri="http://schemas.openxmlformats.org/package/2006/metadata/core-properties"/>
-    <ds:schemaRef ds:uri="a7882315-8341-476a-9423-c58406c632c5"/>
-  </ds:schemaRefs>
-</ds:datastoreItem>
 </file>
</xml_diff>